<commit_message>
Data Analysis and Professional Experience Updated
</commit_message>
<xml_diff>
--- a/Resume.docx
+++ b/Resume.docx
@@ -464,29 +464,6 @@
         <w:spacing w:line="276" w:lineRule="auto"/>
         <w:rPr>
           <w:rFonts w:eastAsia="Calibri"/>
-        </w:rPr>
-      </w:pPr>
-      <w:r>
-        <w:rPr>
-          <w:rFonts w:eastAsia="Calibri"/>
-        </w:rPr>
-        <w:t>To seek a role in Information Technology industry, which will have capability of working in product,</w:t>
-      </w:r>
-      <w:r>
-        <w:rPr>
-          <w:rFonts w:eastAsia="Calibri"/>
-        </w:rPr>
-        <w:t xml:space="preserve"> oriented software </w:t>
-      </w:r>
-      <w:r>
-        <w:rPr>
-          <w:rFonts w:eastAsia="Calibri"/>
-        </w:rPr>
-        <w:t>and application specific programming.</w:t>
-      </w:r>
-      <w:r>
-        <w:rPr>
-          <w:rFonts w:eastAsia="Calibri"/>
           <w:b/>
           <w:noProof/>
           <w:color w:val="000000"/>
@@ -494,8 +471,65 @@
           <w:szCs w:val="32"/>
           <w:lang w:eastAsia="en-US"/>
         </w:rPr>
+      </w:pPr>
+      <w:r>
+        <w:rPr>
+          <w:rFonts w:eastAsia="Calibri"/>
+        </w:rPr>
+        <w:t>To seek a role in Information Technology industry, which will have c</w:t>
+      </w:r>
+      <w:r>
+        <w:rPr>
+          <w:rFonts w:eastAsia="Calibri"/>
+        </w:rPr>
+        <w:t xml:space="preserve">apability of working in </w:t>
+      </w:r>
+      <w:proofErr w:type="gramStart"/>
+      <w:r>
+        <w:rPr>
+          <w:rFonts w:eastAsia="Calibri"/>
+        </w:rPr>
+        <w:t>product</w:t>
+      </w:r>
+      <w:proofErr w:type="gramEnd"/>
+      <w:r>
+        <w:rPr>
+          <w:rFonts w:eastAsia="Calibri"/>
+        </w:rPr>
         <w:t xml:space="preserve"> </w:t>
       </w:r>
+      <w:r>
+        <w:rPr>
+          <w:rFonts w:eastAsia="Calibri"/>
+        </w:rPr>
+        <w:t xml:space="preserve">oriented software </w:t>
+      </w:r>
+      <w:r>
+        <w:rPr>
+          <w:rFonts w:eastAsia="Calibri"/>
+        </w:rPr>
+        <w:t>and application specific programming.</w:t>
+      </w:r>
+      <w:r>
+        <w:rPr>
+          <w:rFonts w:eastAsia="Calibri"/>
+          <w:b/>
+          <w:noProof/>
+          <w:color w:val="000000"/>
+          <w:sz w:val="32"/>
+          <w:szCs w:val="32"/>
+          <w:lang w:eastAsia="en-US"/>
+        </w:rPr>
+        <w:t xml:space="preserve"> </w:t>
+      </w:r>
+    </w:p>
+    <w:p>
+      <w:pPr>
+        <w:spacing w:line="276" w:lineRule="auto"/>
+        <w:rPr>
+          <w:rFonts w:eastAsia="Calibri"/>
+        </w:rPr>
+      </w:pPr>
     </w:p>
     <w:p>
       <w:pPr>
@@ -758,15 +792,9 @@
       <w:r>
         <w:rPr>
           <w:rFonts w:eastAsia="Calibri"/>
-        </w:rPr>
-        <w:t xml:space="preserve">Software Development Engineer at </w:t>
-      </w:r>
-      <w:r>
-        <w:rPr>
-          <w:rFonts w:eastAsia="Calibri"/>
           <w:u w:val="single"/>
         </w:rPr>
-        <w:t>Amazon</w:t>
+        <w:t>Software Development Engineer at Amazon</w:t>
       </w:r>
       <w:r>
         <w:rPr>
@@ -786,6 +814,94 @@
           <w:color w:val="808080" w:themeColor="background1" w:themeShade="80"/>
         </w:rPr>
         <w:t>[Jun14 – Till Date]</w:t>
+      </w:r>
+    </w:p>
+    <w:p>
+      <w:pPr>
+        <w:spacing w:line="276" w:lineRule="auto"/>
+        <w:ind w:left="1440"/>
+        <w:rPr>
+          <w:rFonts w:eastAsia="Calibri"/>
+        </w:rPr>
+      </w:pPr>
+      <w:r>
+        <w:rPr>
+          <w:rFonts w:eastAsia="Calibri"/>
+        </w:rPr>
+        <w:t>Developing and maintaining an internal which manages permissions of employees on hosts and membership in groups.</w:t>
+      </w:r>
+    </w:p>
+    <w:p>
+      <w:pPr>
+        <w:spacing w:line="276" w:lineRule="auto"/>
+        <w:ind w:left="1440"/>
+        <w:rPr>
+          <w:rFonts w:eastAsia="Calibri"/>
+        </w:rPr>
+      </w:pPr>
+      <w:r>
+        <w:rPr>
+          <w:rFonts w:eastAsia="Calibri"/>
+        </w:rPr>
+        <w:t>Transitioned ownership of a couple of tools from Seattle team to India Team</w:t>
+      </w:r>
+    </w:p>
+    <w:p>
+      <w:pPr>
+        <w:spacing w:line="276" w:lineRule="auto"/>
+        <w:ind w:left="1440"/>
+        <w:rPr>
+          <w:rFonts w:eastAsia="Calibri"/>
+        </w:rPr>
+      </w:pPr>
+      <w:r>
+        <w:rPr>
+          <w:rFonts w:eastAsia="Calibri"/>
+        </w:rPr>
+        <w:t xml:space="preserve">Skills: </w:t>
+      </w:r>
+      <w:r>
+        <w:rPr>
+          <w:rFonts w:eastAsia="Calibri"/>
+          <w:b/>
+        </w:rPr>
+        <w:t>Java</w:t>
+      </w:r>
+      <w:r>
+        <w:rPr>
+          <w:rFonts w:eastAsia="Calibri"/>
+        </w:rPr>
+        <w:t xml:space="preserve">, </w:t>
+      </w:r>
+      <w:r>
+        <w:rPr>
+          <w:rFonts w:eastAsia="Calibri"/>
+          <w:b/>
+        </w:rPr>
+        <w:t>Perl</w:t>
+      </w:r>
+      <w:r>
+        <w:rPr>
+          <w:rFonts w:eastAsia="Calibri"/>
+        </w:rPr>
+        <w:t xml:space="preserve">, </w:t>
+      </w:r>
+      <w:proofErr w:type="spellStart"/>
+      <w:proofErr w:type="gramStart"/>
+      <w:r>
+        <w:rPr>
+          <w:rFonts w:eastAsia="Calibri"/>
+          <w:b/>
+        </w:rPr>
+        <w:t>Javascript</w:t>
+      </w:r>
+      <w:proofErr w:type="spellEnd"/>
+      <w:proofErr w:type="gramEnd"/>
+      <w:r>
+        <w:rPr>
+          <w:rFonts w:eastAsia="Calibri"/>
+        </w:rPr>
+        <w:t>.</w:t>
       </w:r>
     </w:p>
     <w:p>
@@ -804,14 +920,14 @@
         <w:rPr>
           <w:rFonts w:eastAsia="Calibri"/>
         </w:rPr>
-        <w:t xml:space="preserve">Software Development Engineer –Intern at </w:t>
+        <w:t>Software Development Engineer –</w:t>
       </w:r>
       <w:r>
         <w:rPr>
           <w:rFonts w:eastAsia="Calibri"/>
           <w:u w:val="single"/>
         </w:rPr>
-        <w:t>Amazon</w:t>
+        <w:t>Intern at Amazon</w:t>
       </w:r>
       <w:r>
         <w:rPr>
@@ -826,6 +942,193 @@
         </w:rPr>
         <w:t>[Dec 13 – Jun 14]</w:t>
       </w:r>
+    </w:p>
+    <w:p>
+      <w:pPr>
+        <w:spacing w:line="276" w:lineRule="auto"/>
+        <w:ind w:left="1440"/>
+        <w:rPr>
+          <w:rFonts w:eastAsia="Calibri"/>
+        </w:rPr>
+      </w:pPr>
+      <w:r>
+        <w:rPr>
+          <w:rFonts w:eastAsia="Calibri"/>
+        </w:rPr>
+        <w:t>Designed and developed a generic, extensible unified data debugger.</w:t>
+      </w:r>
+    </w:p>
+    <w:p>
+      <w:pPr>
+        <w:spacing w:line="276" w:lineRule="auto"/>
+        <w:ind w:left="1440"/>
+        <w:rPr>
+          <w:rFonts w:eastAsia="Calibri"/>
+        </w:rPr>
+      </w:pPr>
+      <w:r>
+        <w:rPr>
+          <w:rFonts w:eastAsia="Calibri"/>
+        </w:rPr>
+        <w:t xml:space="preserve">Designed and developed a </w:t>
+      </w:r>
+      <w:r>
+        <w:rPr>
+          <w:rFonts w:eastAsia="Calibri"/>
+        </w:rPr>
+        <w:t>self-service</w:t>
+      </w:r>
+      <w:r>
+        <w:rPr>
+          <w:rFonts w:eastAsia="Calibri"/>
+        </w:rPr>
+        <w:t xml:space="preserve"> visual debugger for debugging several web applications.</w:t>
+      </w:r>
+    </w:p>
+    <w:p>
+      <w:pPr>
+        <w:spacing w:line="276" w:lineRule="auto"/>
+        <w:ind w:left="1440"/>
+        <w:rPr>
+          <w:rFonts w:eastAsia="Calibri"/>
+        </w:rPr>
+      </w:pPr>
+      <w:r>
+        <w:rPr>
+          <w:rFonts w:eastAsia="Calibri"/>
+        </w:rPr>
+        <w:t xml:space="preserve">Skills: </w:t>
+      </w:r>
+      <w:r>
+        <w:rPr>
+          <w:rFonts w:eastAsia="Calibri"/>
+          <w:b/>
+        </w:rPr>
+        <w:t>Java</w:t>
+      </w:r>
+      <w:r>
+        <w:rPr>
+          <w:rFonts w:eastAsia="Calibri"/>
+        </w:rPr>
+        <w:t xml:space="preserve">, </w:t>
+      </w:r>
+      <w:r>
+        <w:rPr>
+          <w:rFonts w:eastAsia="Calibri"/>
+          <w:b/>
+        </w:rPr>
+        <w:t>Spring</w:t>
+      </w:r>
+      <w:r>
+        <w:rPr>
+          <w:rFonts w:eastAsia="Calibri"/>
+        </w:rPr>
+        <w:t xml:space="preserve">, </w:t>
+      </w:r>
+      <w:proofErr w:type="spellStart"/>
+      <w:r>
+        <w:rPr>
+          <w:rFonts w:eastAsia="Calibri"/>
+          <w:b/>
+        </w:rPr>
+        <w:t>Javascript</w:t>
+      </w:r>
+      <w:proofErr w:type="spellEnd"/>
+      <w:r>
+        <w:rPr>
+          <w:rFonts w:eastAsia="Calibri"/>
+        </w:rPr>
+        <w:t xml:space="preserve">, </w:t>
+      </w:r>
+      <w:r>
+        <w:rPr>
+          <w:rFonts w:eastAsia="Calibri"/>
+          <w:b/>
+        </w:rPr>
+        <w:t>HTML</w:t>
+      </w:r>
+      <w:r>
+        <w:rPr>
+          <w:rFonts w:eastAsia="Calibri"/>
+        </w:rPr>
+        <w:t xml:space="preserve">, </w:t>
+      </w:r>
+      <w:proofErr w:type="spellStart"/>
+      <w:r>
+        <w:rPr>
+          <w:rFonts w:eastAsia="Calibri"/>
+          <w:b/>
+        </w:rPr>
+        <w:t>Javascript</w:t>
+      </w:r>
+      <w:proofErr w:type="spellEnd"/>
+      <w:r>
+        <w:rPr>
+          <w:rFonts w:eastAsia="Calibri"/>
+          <w:b/>
+        </w:rPr>
+        <w:t xml:space="preserve"> </w:t>
+      </w:r>
+      <w:proofErr w:type="spellStart"/>
+      <w:r>
+        <w:rPr>
+          <w:rFonts w:eastAsia="Calibri"/>
+          <w:b/>
+        </w:rPr>
+        <w:t>InfoVis</w:t>
+      </w:r>
+      <w:proofErr w:type="spellEnd"/>
+      <w:r>
+        <w:rPr>
+          <w:rFonts w:eastAsia="Calibri"/>
+          <w:b/>
+        </w:rPr>
+        <w:t xml:space="preserve"> </w:t>
+      </w:r>
+      <w:proofErr w:type="gramStart"/>
+      <w:r>
+        <w:rPr>
+          <w:rFonts w:eastAsia="Calibri"/>
+          <w:b/>
+        </w:rPr>
+        <w:t>Toolkit</w:t>
+      </w:r>
+      <w:r>
+        <w:rPr>
+          <w:rFonts w:eastAsia="Calibri"/>
+        </w:rPr>
+        <w:t>(</w:t>
+      </w:r>
+      <w:proofErr w:type="gramEnd"/>
+      <w:r>
+        <w:rPr>
+          <w:rFonts w:eastAsia="Calibri"/>
+        </w:rPr>
+        <w:t xml:space="preserve">JIT </w:t>
+      </w:r>
+      <w:proofErr w:type="spellStart"/>
+      <w:r>
+        <w:rPr>
+          <w:rFonts w:eastAsia="Calibri"/>
+        </w:rPr>
+        <w:t>js</w:t>
+      </w:r>
+      <w:proofErr w:type="spellEnd"/>
+      <w:r>
+        <w:rPr>
+          <w:rFonts w:eastAsia="Calibri"/>
+        </w:rPr>
+        <w:t>)</w:t>
+      </w:r>
+    </w:p>
+    <w:p>
+      <w:pPr>
+        <w:spacing w:line="276" w:lineRule="auto"/>
+        <w:ind w:left="360"/>
+        <w:rPr>
+          <w:rFonts w:eastAsia="Calibri"/>
+        </w:rPr>
+      </w:pPr>
       <w:r>
         <w:rPr>
           <w:rFonts w:eastAsia="Calibri"/>
@@ -846,14 +1149,14 @@
         <w:rPr>
           <w:rFonts w:eastAsia="Calibri"/>
         </w:rPr>
-        <w:t xml:space="preserve">2 years of experience as Systems Engineer at </w:t>
+        <w:t xml:space="preserve">2 years of experience as </w:t>
       </w:r>
       <w:r>
         <w:rPr>
           <w:rFonts w:eastAsia="Calibri"/>
           <w:u w:val="single"/>
         </w:rPr>
-        <w:t>Infosys</w:t>
+        <w:t>Systems Engineer at Infosys</w:t>
       </w:r>
       <w:r>
         <w:rPr>
@@ -974,6 +1277,11 @@
         </w:rPr>
         <w:t>[Jun 10 – Jul 12]</w:t>
       </w:r>
+    </w:p>
+    <w:p>
+      <w:pPr>
+        <w:spacing w:line="276" w:lineRule="auto"/>
+      </w:pPr>
     </w:p>
     <w:p>
       <w:pPr>
@@ -1523,12 +1831,15 @@
               </w:rPr>
               <w:t>: Windows, Ubuntu</w:t>
             </w:r>
-            <w:bookmarkStart w:id="0" w:name="_GoBack"/>
-            <w:bookmarkEnd w:id="0"/>
           </w:p>
         </w:tc>
       </w:tr>
     </w:tbl>
+    <w:p>
+      <w:pPr>
+        <w:spacing w:line="276" w:lineRule="auto"/>
+      </w:pPr>
+    </w:p>
     <w:p>
       <w:pPr>
         <w:spacing w:line="276" w:lineRule="auto"/>
@@ -2039,6 +2350,96 @@
       <w:pPr>
         <w:spacing w:line="276" w:lineRule="auto"/>
         <w:jc w:val="both"/>
+        <w:rPr>
+          <w:color w:val="404040"/>
+          <w:szCs w:val="22"/>
+        </w:rPr>
+      </w:pPr>
+    </w:p>
+    <w:p>
+      <w:pPr>
+        <w:spacing w:line="276" w:lineRule="auto"/>
+        <w:jc w:val="both"/>
+        <w:rPr>
+          <w:color w:val="404040"/>
+          <w:szCs w:val="22"/>
+        </w:rPr>
+      </w:pPr>
+    </w:p>
+    <w:p>
+      <w:pPr>
+        <w:spacing w:line="276" w:lineRule="auto"/>
+        <w:jc w:val="both"/>
+        <w:rPr>
+          <w:color w:val="404040"/>
+          <w:szCs w:val="22"/>
+        </w:rPr>
+      </w:pPr>
+    </w:p>
+    <w:p>
+      <w:pPr>
+        <w:spacing w:line="276" w:lineRule="auto"/>
+        <w:jc w:val="both"/>
+        <w:rPr>
+          <w:color w:val="404040"/>
+          <w:szCs w:val="22"/>
+        </w:rPr>
+      </w:pPr>
+    </w:p>
+    <w:p>
+      <w:pPr>
+        <w:spacing w:line="276" w:lineRule="auto"/>
+        <w:jc w:val="both"/>
+        <w:rPr>
+          <w:color w:val="404040"/>
+          <w:szCs w:val="22"/>
+        </w:rPr>
+      </w:pPr>
+    </w:p>
+    <w:p>
+      <w:pPr>
+        <w:spacing w:line="276" w:lineRule="auto"/>
+        <w:jc w:val="both"/>
+        <w:rPr>
+          <w:color w:val="404040"/>
+          <w:szCs w:val="22"/>
+        </w:rPr>
+      </w:pPr>
+    </w:p>
+    <w:p>
+      <w:pPr>
+        <w:spacing w:line="276" w:lineRule="auto"/>
+        <w:jc w:val="both"/>
+        <w:rPr>
+          <w:color w:val="404040"/>
+          <w:szCs w:val="22"/>
+        </w:rPr>
+      </w:pPr>
+    </w:p>
+    <w:p>
+      <w:pPr>
+        <w:spacing w:line="276" w:lineRule="auto"/>
+        <w:jc w:val="both"/>
+        <w:rPr>
+          <w:color w:val="404040"/>
+          <w:szCs w:val="22"/>
+        </w:rPr>
+      </w:pPr>
+    </w:p>
+    <w:p>
+      <w:pPr>
+        <w:spacing w:line="276" w:lineRule="auto"/>
+        <w:jc w:val="both"/>
+        <w:rPr>
+          <w:color w:val="404040"/>
+          <w:szCs w:val="22"/>
+        </w:rPr>
+      </w:pPr>
+    </w:p>
+    <w:p>
+      <w:pPr>
+        <w:spacing w:line="276" w:lineRule="auto"/>
+        <w:jc w:val="both"/>
       </w:pPr>
       <w:r>
         <w:rPr>
@@ -2158,6 +2559,15 @@
           <w:spacing w:val="20"/>
           <w:u w:val="single"/>
         </w:rPr>
+        <w:t xml:space="preserve">ACADEMIC </w:t>
+      </w:r>
+      <w:r>
+        <w:rPr>
+          <w:b/>
+          <w:color w:val="404040"/>
+          <w:spacing w:val="20"/>
+          <w:u w:val="single"/>
+        </w:rPr>
         <w:t>PROJECTS</w:t>
       </w:r>
       <w:r>
@@ -2288,6 +2698,71 @@
         </w:numPr>
         <w:spacing w:line="276" w:lineRule="auto"/>
       </w:pPr>
+      <w:r>
+        <w:rPr>
+          <w:b/>
+        </w:rPr>
+        <w:t>Data Analysis on Sports Men Wikipedia text</w:t>
+      </w:r>
+      <w:r>
+        <w:t xml:space="preserve"> </w:t>
+      </w:r>
+      <w:r>
+        <w:rPr>
+          <w:color w:val="808080"/>
+          <w:szCs w:val="22"/>
+        </w:rPr>
+        <w:t>(Team Size: 2)</w:t>
+      </w:r>
+      <w:r>
+        <w:tab/>
+      </w:r>
+      <w:r>
+        <w:tab/>
+      </w:r>
+      <w:r>
+        <w:tab/>
+      </w:r>
+      <w:r>
+        <w:tab/>
+      </w:r>
+      <w:r>
+        <w:tab/>
+      </w:r>
+      <w:r>
+        <w:rPr>
+          <w:color w:val="808080"/>
+          <w:szCs w:val="22"/>
+        </w:rPr>
+        <w:t>[Jul-Sep 2013]</w:t>
+      </w:r>
+    </w:p>
+    <w:p>
+      <w:pPr>
+        <w:spacing w:line="276" w:lineRule="auto"/>
+        <w:ind w:left="216"/>
+      </w:pPr>
+      <w:r>
+        <w:t xml:space="preserve">Performed exploratory, predictive, clustering and classification on Sports Men Wikipedia Text in </w:t>
+      </w:r>
+      <w:r>
+        <w:t>Python</w:t>
+      </w:r>
+      <w:r>
+        <w:t xml:space="preserve">, </w:t>
+      </w:r>
+      <w:r>
+        <w:t>R</w:t>
+      </w:r>
+    </w:p>
+    <w:p>
+      <w:pPr>
+        <w:numPr>
+          <w:ilvl w:val="0"/>
+          <w:numId w:val="4"/>
+        </w:numPr>
+        <w:spacing w:line="276" w:lineRule="auto"/>
+      </w:pPr>
       <w:proofErr w:type="gramStart"/>
       <w:r>
         <w:rPr>
@@ -2363,6 +2838,9 @@
         <w:spacing w:line="276" w:lineRule="auto"/>
         <w:ind w:left="216"/>
         <w:jc w:val="both"/>
+        <w:rPr>
+          <w:szCs w:val="22"/>
+        </w:rPr>
       </w:pPr>
       <w:r>
         <w:rPr>
@@ -2496,42 +2974,38 @@
         </w:rPr>
         <w:t xml:space="preserve">This project deals with building two small Virtual </w:t>
       </w:r>
-      <w:proofErr w:type="gramStart"/>
-      <w:r>
-        <w:rPr>
-          <w:szCs w:val="22"/>
-        </w:rPr>
-        <w:t>Machines which are light</w:t>
-      </w:r>
-      <w:proofErr w:type="gramEnd"/>
+      <w:bookmarkStart w:id="0" w:name="_GoBack"/>
+      <w:bookmarkEnd w:id="0"/>
+      <w:r>
+        <w:rPr>
+          <w:szCs w:val="22"/>
+        </w:rPr>
+        <w:t>Machines, which are light,</w:t>
+      </w:r>
       <w:r>
         <w:rPr>
           <w:szCs w:val="22"/>
         </w:rPr>
         <w:t xml:space="preserve"> weight, capable of running only a single application or service on them. They should not have any other features and </w:t>
       </w:r>
-      <w:proofErr w:type="gramStart"/>
-      <w:r>
-        <w:rPr>
-          <w:szCs w:val="22"/>
-        </w:rPr>
-        <w:t>daemons which</w:t>
-      </w:r>
-      <w:proofErr w:type="gramEnd"/>
+      <w:r>
+        <w:rPr>
+          <w:szCs w:val="22"/>
+        </w:rPr>
+        <w:t>daemons, which</w:t>
+      </w:r>
       <w:r>
         <w:rPr>
           <w:szCs w:val="22"/>
         </w:rPr>
         <w:t xml:space="preserve"> are not required by the service or application. Out of the two applications one is network-intensive and the other is </w:t>
       </w:r>
-      <w:proofErr w:type="gramStart"/>
-      <w:r>
-        <w:rPr>
-          <w:szCs w:val="22"/>
-        </w:rPr>
-        <w:t>non network</w:t>
-      </w:r>
-      <w:proofErr w:type="gramEnd"/>
+      <w:r>
+        <w:rPr>
+          <w:szCs w:val="22"/>
+        </w:rPr>
+        <w:t>non-network</w:t>
+      </w:r>
       <w:r>
         <w:rPr>
           <w:szCs w:val="22"/>
@@ -2645,15 +3119,13 @@
         </w:rPr>
         <w:t xml:space="preserve">Created a </w:t>
       </w:r>
-      <w:proofErr w:type="gramStart"/>
       <w:r>
         <w:rPr>
           <w:color w:val="000000" w:themeColor="text1"/>
           <w:szCs w:val="22"/>
         </w:rPr>
-        <w:t>desktop based</w:t>
-      </w:r>
-      <w:proofErr w:type="gramEnd"/>
+        <w:t>desktop-based</w:t>
+      </w:r>
       <w:r>
         <w:rPr>
           <w:color w:val="000000" w:themeColor="text1"/>
@@ -2691,7 +3163,21 @@
           <w:color w:val="000000" w:themeColor="text1"/>
           <w:szCs w:val="22"/>
         </w:rPr>
-        <w:t xml:space="preserve">) which has capability to perform context based search in </w:t>
+        <w:t xml:space="preserve">) which has capability to perform </w:t>
+      </w:r>
+      <w:r>
+        <w:rPr>
+          <w:color w:val="000000" w:themeColor="text1"/>
+          <w:szCs w:val="22"/>
+        </w:rPr>
+        <w:t>context-based</w:t>
+      </w:r>
+      <w:r>
+        <w:rPr>
+          <w:color w:val="000000" w:themeColor="text1"/>
+          <w:szCs w:val="22"/>
+        </w:rPr>
+        <w:t xml:space="preserve"> search in </w:t>
       </w:r>
       <w:proofErr w:type="spellStart"/>
       <w:r>
@@ -2725,9 +3211,8 @@
           <w:color w:val="595959" w:themeColor="text1" w:themeTint="A6"/>
           <w:szCs w:val="22"/>
         </w:rPr>
-        <w:t xml:space="preserve">Optimized fleet schedule in Supply Chain </w:t>
-      </w:r>
-      <w:proofErr w:type="gramStart"/>
+        <w:t>Optimized fleet schedule in Supply Chain Management</w:t>
+      </w:r>
       <w:r>
         <w:rPr>
           <w:b/>
@@ -2735,7 +3220,7 @@
           <w:color w:val="595959" w:themeColor="text1" w:themeTint="A6"/>
           <w:szCs w:val="22"/>
         </w:rPr>
-        <w:t>Management</w:t>
+        <w:t xml:space="preserve"> </w:t>
       </w:r>
       <w:r>
         <w:rPr>
@@ -2744,13 +3229,28 @@
         </w:rPr>
         <w:t>(</w:t>
       </w:r>
+      <w:r>
+        <w:rPr>
+          <w:color w:val="808080"/>
+          <w:szCs w:val="22"/>
+        </w:rPr>
+        <w:t>Team Size</w:t>
+      </w:r>
+      <w:proofErr w:type="gramStart"/>
+      <w:r>
+        <w:rPr>
+          <w:color w:val="808080"/>
+          <w:szCs w:val="22"/>
+        </w:rPr>
+        <w:t>:5</w:t>
+      </w:r>
       <w:proofErr w:type="gramEnd"/>
       <w:r>
         <w:rPr>
           <w:color w:val="808080"/>
           <w:szCs w:val="22"/>
         </w:rPr>
-        <w:t>Team Size:5, Role : Team Lead)</w:t>
+        <w:t>, Role : Team Lead)</w:t>
       </w:r>
       <w:r>
         <w:rPr>
@@ -2858,7 +3358,6 @@
         <w:rPr>
           <w:szCs w:val="22"/>
         </w:rPr>
-        <w:lastRenderedPageBreak/>
         <w:t>Implemented an abstraction layer to manage information about files and folders present in the hard disk. Data structures used are N-</w:t>
       </w:r>
       <w:proofErr w:type="spellStart"/>
@@ -3300,21 +3799,25 @@
         <w:rPr>
           <w:szCs w:val="22"/>
         </w:rPr>
-        <w:t xml:space="preserve">This project crates </w:t>
-      </w:r>
-      <w:proofErr w:type="gramStart"/>
-      <w:r>
-        <w:rPr>
-          <w:szCs w:val="22"/>
-        </w:rPr>
-        <w:t>an</w:t>
-      </w:r>
-      <w:proofErr w:type="gramEnd"/>
-      <w:r>
-        <w:rPr>
-          <w:szCs w:val="22"/>
-        </w:rPr>
-        <w:t xml:space="preserve"> summary of given huge text. The number of lines in the summary is configurable.</w:t>
+        <w:t>This project crates a</w:t>
+      </w:r>
+      <w:r>
+        <w:rPr>
+          <w:szCs w:val="22"/>
+        </w:rPr>
+        <w:t xml:space="preserve"> summary of </w:t>
+      </w:r>
+      <w:r>
+        <w:rPr>
+          <w:szCs w:val="22"/>
+        </w:rPr>
+        <w:t xml:space="preserve">a </w:t>
+      </w:r>
+      <w:r>
+        <w:rPr>
+          <w:szCs w:val="22"/>
+        </w:rPr>
+        <w:t>given huge text. The number of lines in the summary is configurable.</w:t>
       </w:r>
     </w:p>
     <w:p>
@@ -3330,16 +3833,8 @@
         <w:rPr>
           <w:szCs w:val="22"/>
         </w:rPr>
-        <w:t xml:space="preserve">This is an implementation </w:t>
-      </w:r>
-      <w:proofErr w:type="gramStart"/>
-      <w:r>
-        <w:rPr>
-          <w:szCs w:val="22"/>
-        </w:rPr>
-        <w:t>od</w:t>
-      </w:r>
-      <w:proofErr w:type="gramEnd"/>
+        <w:t>This is an implementation of</w:t>
+      </w:r>
       <w:r>
         <w:rPr>
           <w:szCs w:val="22"/>
@@ -3358,7 +3853,19 @@
         <w:rPr>
           <w:szCs w:val="22"/>
         </w:rPr>
-        <w:t xml:space="preserve"> Rank algorithm.</w:t>
+        <w:t xml:space="preserve"> Rank algorithm</w:t>
+      </w:r>
+      <w:r>
+        <w:rPr>
+          <w:szCs w:val="22"/>
+        </w:rPr>
+        <w:t xml:space="preserve"> in Python</w:t>
+      </w:r>
+      <w:r>
+        <w:rPr>
+          <w:szCs w:val="22"/>
+        </w:rPr>
+        <w:t>.</w:t>
       </w:r>
     </w:p>
     <w:p>
@@ -3636,21 +4143,43 @@
         <w:rPr>
           <w:szCs w:val="22"/>
         </w:rPr>
-        <w:t xml:space="preserve"> creates a Tweet Button beside every news Feed. Clicking this Tweet Button one can share any news </w:t>
-      </w:r>
-      <w:proofErr w:type="gramStart"/>
-      <w:r>
-        <w:rPr>
-          <w:szCs w:val="22"/>
-        </w:rPr>
-        <w:t>feed(</w:t>
-      </w:r>
-      <w:proofErr w:type="gramEnd"/>
-      <w:r>
-        <w:rPr>
-          <w:szCs w:val="22"/>
-        </w:rPr>
-        <w:t>text, image, video) on Twitter.</w:t>
+        <w:t xml:space="preserve"> creates a Tweet Button beside every news Feed. </w:t>
+      </w:r>
+      <w:r>
+        <w:rPr>
+          <w:szCs w:val="22"/>
+        </w:rPr>
+        <w:t>On c</w:t>
+      </w:r>
+      <w:r>
+        <w:rPr>
+          <w:szCs w:val="22"/>
+        </w:rPr>
+        <w:t>licking this Tweet Button</w:t>
+      </w:r>
+      <w:r>
+        <w:rPr>
+          <w:szCs w:val="22"/>
+        </w:rPr>
+        <w:t>,</w:t>
+      </w:r>
+      <w:r>
+        <w:rPr>
+          <w:szCs w:val="22"/>
+        </w:rPr>
+        <w:t xml:space="preserve"> one can share any news feed</w:t>
+      </w:r>
+      <w:r>
+        <w:rPr>
+          <w:szCs w:val="22"/>
+        </w:rPr>
+        <w:t xml:space="preserve"> </w:t>
+      </w:r>
+      <w:r>
+        <w:rPr>
+          <w:szCs w:val="22"/>
+        </w:rPr>
+        <w:t>(text, image, video) on Twitter.</w:t>
       </w:r>
     </w:p>
     <w:p>

</xml_diff>

<commit_message>
Formatting done and pdf version is saved
</commit_message>
<xml_diff>
--- a/Resume.docx
+++ b/Resume.docx
@@ -916,19 +916,15 @@
           <w:rFonts w:eastAsia="Calibri"/>
         </w:rPr>
       </w:pPr>
-      <w:r>
-        <w:rPr>
-          <w:rFonts w:eastAsia="Calibri"/>
-        </w:rPr>
-        <w:t>Software Development Engineer –</w:t>
-      </w:r>
+      <w:bookmarkStart w:id="0" w:name="_GoBack"/>
       <w:r>
         <w:rPr>
           <w:rFonts w:eastAsia="Calibri"/>
           <w:u w:val="single"/>
         </w:rPr>
-        <w:t>Intern at Amazon</w:t>
-      </w:r>
+        <w:t>Software Development Engineer –Intern at Amazon</w:t>
+      </w:r>
+      <w:bookmarkEnd w:id="0"/>
       <w:r>
         <w:rPr>
           <w:rFonts w:eastAsia="Calibri"/>
@@ -2974,8 +2970,6 @@
         </w:rPr>
         <w:t xml:space="preserve">This project deals with building two small Virtual </w:t>
       </w:r>
-      <w:bookmarkStart w:id="0" w:name="_GoBack"/>
-      <w:bookmarkEnd w:id="0"/>
       <w:r>
         <w:rPr>
           <w:szCs w:val="22"/>

</xml_diff>

<commit_message>
Fixed typos and mtech cgpa
</commit_message>
<xml_diff>
--- a/Resume.docx
+++ b/Resume.docx
@@ -16,19 +16,6 @@
           <w:szCs w:val="32"/>
         </w:rPr>
         <w:t>Vamsi Krishna Srungarapu</w:t>
-        <w:pict/>
-        <w:pict/>
-        <w:pict/>
-        <w:pict/>
-        <w:pict/>
-        <w:pict/>
-        <w:pict/>
-        <w:pict/>
-        <w:pict/>
-        <w:pict/>
-        <w:pict/>
-        <w:pict/>
-        <w:pict/>
       </w:r>
     </w:p>
     <w:p>
@@ -132,9 +119,7 @@
         <w:spacing w:line="276" w:lineRule="auto"/>
       </w:pPr>
       <w:r>
-        <w:rPr>
-          <w:rFonts w:eastAsia="Calibri"/>
-        </w:rPr>
+        <w:rPr/>
       </w:r>
     </w:p>
     <w:p>
@@ -167,14 +152,12 @@
         <w:spacing w:line="276" w:lineRule="auto"/>
       </w:pPr>
       <w:r>
-        <w:rPr>
-          <w:rFonts w:eastAsia="Calibri"/>
-        </w:rPr>
-      </w:r>
-    </w:p>
-    <w:p>
-      <w:pPr>
-        <w:pStyle w:val="style39"/>
+        <w:rPr/>
+      </w:r>
+    </w:p>
+    <w:p>
+      <w:pPr>
+        <w:pStyle w:val="style43"/>
         <w:numPr>
           <w:ilvl w:val="0"/>
           <w:numId w:val="7"/>
@@ -209,7 +192,7 @@
     </w:p>
     <w:p>
       <w:pPr>
-        <w:pStyle w:val="style39"/>
+        <w:pStyle w:val="style43"/>
         <w:spacing w:line="276" w:lineRule="auto"/>
       </w:pPr>
       <w:r>
@@ -225,7 +208,7 @@
     </w:p>
     <w:p>
       <w:pPr>
-        <w:pStyle w:val="style39"/>
+        <w:pStyle w:val="style43"/>
         <w:spacing w:line="276" w:lineRule="auto"/>
       </w:pPr>
       <w:r>
@@ -253,7 +236,7 @@
     </w:p>
     <w:p>
       <w:pPr>
-        <w:pStyle w:val="style39"/>
+        <w:pStyle w:val="style43"/>
         <w:numPr>
           <w:ilvl w:val="0"/>
           <w:numId w:val="7"/>
@@ -308,7 +291,7 @@
         <w:rPr>
           <w:rFonts w:eastAsia="Calibri"/>
         </w:rPr>
-        <w:t xml:space="preserve"> and maintaining an internal which manages permissions of employees on hosts and membership in groups.</w:t>
+        <w:t xml:space="preserve"> and maintaining an internal web application which manages permissions of employees on hosts and membership in groups.</w:t>
       </w:r>
     </w:p>
     <w:p>
@@ -353,7 +336,7 @@
     </w:p>
     <w:p>
       <w:pPr>
-        <w:pStyle w:val="style39"/>
+        <w:pStyle w:val="style43"/>
         <w:numPr>
           <w:ilvl w:val="0"/>
           <w:numId w:val="7"/>
@@ -460,7 +443,7 @@
     </w:p>
     <w:p>
       <w:pPr>
-        <w:pStyle w:val="style39"/>
+        <w:pStyle w:val="style43"/>
         <w:numPr>
           <w:ilvl w:val="0"/>
           <w:numId w:val="7"/>
@@ -575,14 +558,14 @@
     <w:tbl>
       <w:tblPr>
         <w:jc w:val="left"/>
-        <w:tblInd w:type="dxa" w:w="-106"/>
+        <w:tblInd w:type="dxa" w:w="-214"/>
         <w:tblBorders/>
       </w:tblPr>
       <w:tblGrid>
-        <w:gridCol w:w="2273"/>
-        <w:gridCol w:w="3240"/>
-        <w:gridCol w:w="2610"/>
-        <w:gridCol w:w="2412"/>
+        <w:gridCol w:w="2633"/>
+        <w:gridCol w:w="2634"/>
+        <w:gridCol w:w="2633"/>
+        <w:gridCol w:w="2634"/>
       </w:tblGrid>
       <w:tr>
         <w:trPr>
@@ -590,14 +573,14 @@
         </w:trPr>
         <w:tc>
           <w:tcPr>
-            <w:tcW w:type="dxa" w:w="2273"/>
+            <w:tcW w:type="dxa" w:w="2633"/>
             <w:tcBorders/>
             <w:shd w:fill="FFFFFF" w:val="clear"/>
             <w:tcMar>
               <w:top w:type="dxa" w:w="0"/>
-              <w:left w:type="dxa" w:w="10"/>
+              <w:left w:type="dxa" w:w="108"/>
               <w:bottom w:type="dxa" w:w="0"/>
-              <w:right w:type="dxa" w:w="10"/>
+              <w:right w:type="dxa" w:w="108"/>
             </w:tcMar>
           </w:tcPr>
           <w:p>
@@ -619,16 +602,16 @@
         </w:tc>
         <w:tc>
           <w:tcPr>
-            <w:tcW w:type="dxa" w:w="3240"/>
+            <w:tcW w:type="dxa" w:w="2634"/>
             <w:tcBorders>
               <w:right w:color="AEAAAA" w:space="0" w:sz="4" w:val="single"/>
             </w:tcBorders>
             <w:shd w:fill="FFFFFF" w:val="clear"/>
             <w:tcMar>
               <w:top w:type="dxa" w:w="0"/>
-              <w:left w:type="dxa" w:w="10"/>
+              <w:left w:type="dxa" w:w="108"/>
               <w:bottom w:type="dxa" w:w="0"/>
-              <w:right w:type="dxa" w:w="10"/>
+              <w:right w:type="dxa" w:w="108"/>
             </w:tcMar>
           </w:tcPr>
           <w:p>
@@ -646,17 +629,16 @@
         </w:tc>
         <w:tc>
           <w:tcPr>
-            <w:tcW w:type="dxa" w:w="2610"/>
-            <w:gridSpan w:val="2"/>
+            <w:tcW w:type="dxa" w:w="2633"/>
             <w:tcBorders>
               <w:left w:color="AEAAAA" w:space="0" w:sz="4" w:val="single"/>
             </w:tcBorders>
             <w:shd w:fill="FFFFFF" w:val="clear"/>
             <w:tcMar>
               <w:top w:type="dxa" w:w="0"/>
-              <w:left w:type="dxa" w:w="10"/>
+              <w:left w:type="dxa" w:w="108"/>
               <w:bottom w:type="dxa" w:w="0"/>
-              <w:right w:type="dxa" w:w="10"/>
+              <w:right w:type="dxa" w:w="108"/>
             </w:tcMar>
           </w:tcPr>
           <w:p>
@@ -678,14 +660,14 @@
         </w:tc>
         <w:tc>
           <w:tcPr>
-            <w:tcW w:type="dxa" w:w="2412"/>
+            <w:tcW w:type="dxa" w:w="2634"/>
             <w:tcBorders/>
             <w:shd w:fill="FFFFFF" w:val="clear"/>
             <w:tcMar>
               <w:top w:type="dxa" w:w="0"/>
-              <w:left w:type="dxa" w:w="10"/>
+              <w:left w:type="dxa" w:w="108"/>
               <w:bottom w:type="dxa" w:w="0"/>
-              <w:right w:type="dxa" w:w="10"/>
+              <w:right w:type="dxa" w:w="108"/>
             </w:tcMar>
           </w:tcPr>
           <w:p>
@@ -708,14 +690,14 @@
         </w:trPr>
         <w:tc>
           <w:tcPr>
-            <w:tcW w:type="dxa" w:w="2273"/>
+            <w:tcW w:type="dxa" w:w="2633"/>
             <w:tcBorders/>
             <w:shd w:fill="FFFFFF" w:val="clear"/>
             <w:tcMar>
               <w:top w:type="dxa" w:w="0"/>
-              <w:left w:type="dxa" w:w="10"/>
+              <w:left w:type="dxa" w:w="108"/>
               <w:bottom w:type="dxa" w:w="0"/>
-              <w:right w:type="dxa" w:w="10"/>
+              <w:right w:type="dxa" w:w="108"/>
             </w:tcMar>
           </w:tcPr>
           <w:p>
@@ -737,16 +719,16 @@
         </w:tc>
         <w:tc>
           <w:tcPr>
-            <w:tcW w:type="dxa" w:w="3240"/>
+            <w:tcW w:type="dxa" w:w="2634"/>
             <w:tcBorders>
               <w:right w:color="AEAAAA" w:space="0" w:sz="4" w:val="single"/>
             </w:tcBorders>
             <w:shd w:fill="FFFFFF" w:val="clear"/>
             <w:tcMar>
               <w:top w:type="dxa" w:w="0"/>
-              <w:left w:type="dxa" w:w="10"/>
+              <w:left w:type="dxa" w:w="108"/>
               <w:bottom w:type="dxa" w:w="0"/>
-              <w:right w:type="dxa" w:w="10"/>
+              <w:right w:type="dxa" w:w="108"/>
             </w:tcMar>
           </w:tcPr>
           <w:p>
@@ -764,16 +746,16 @@
         </w:tc>
         <w:tc>
           <w:tcPr>
-            <w:tcW w:type="dxa" w:w="2189"/>
+            <w:tcW w:type="dxa" w:w="2633"/>
             <w:tcBorders>
               <w:left w:color="AEAAAA" w:space="0" w:sz="4" w:val="single"/>
             </w:tcBorders>
             <w:shd w:fill="FFFFFF" w:val="clear"/>
             <w:tcMar>
               <w:top w:type="dxa" w:w="0"/>
-              <w:left w:type="dxa" w:w="10"/>
+              <w:left w:type="dxa" w:w="108"/>
               <w:bottom w:type="dxa" w:w="0"/>
-              <w:right w:type="dxa" w:w="10"/>
+              <w:right w:type="dxa" w:w="108"/>
             </w:tcMar>
           </w:tcPr>
           <w:p>
@@ -795,15 +777,14 @@
         </w:tc>
         <w:tc>
           <w:tcPr>
-            <w:tcW w:type="dxa" w:w="2833"/>
-            <w:gridSpan w:val="2"/>
+            <w:tcW w:type="dxa" w:w="2634"/>
             <w:tcBorders/>
             <w:shd w:fill="FFFFFF" w:val="clear"/>
             <w:tcMar>
               <w:top w:type="dxa" w:w="0"/>
-              <w:left w:type="dxa" w:w="10"/>
+              <w:left w:type="dxa" w:w="108"/>
               <w:bottom w:type="dxa" w:w="0"/>
-              <w:right w:type="dxa" w:w="10"/>
+              <w:right w:type="dxa" w:w="108"/>
             </w:tcMar>
           </w:tcPr>
           <w:p>
@@ -919,7 +900,7 @@
           <w:color w:val="000000"/>
           <w:szCs w:val="22"/>
         </w:rPr>
-        <w:t xml:space="preserve">3.63/ 4. </w:t>
+        <w:t xml:space="preserve">3.62/ 4. </w:t>
       </w:r>
       <w:r>
         <w:rPr>
@@ -1074,114 +1055,87 @@
         <w:jc w:val="both"/>
       </w:pPr>
       <w:r>
-        <w:rPr>
-          <w:color w:val="404040"/>
-          <w:szCs w:val="22"/>
-        </w:rPr>
-      </w:r>
-    </w:p>
-    <w:p>
-      <w:pPr>
-        <w:pStyle w:val="style0"/>
-        <w:spacing w:line="276" w:lineRule="auto"/>
-        <w:jc w:val="both"/>
-      </w:pPr>
-      <w:r>
-        <w:rPr>
-          <w:color w:val="404040"/>
-          <w:szCs w:val="22"/>
-        </w:rPr>
-      </w:r>
-    </w:p>
-    <w:p>
-      <w:pPr>
-        <w:pStyle w:val="style0"/>
-        <w:spacing w:line="276" w:lineRule="auto"/>
-        <w:jc w:val="both"/>
-      </w:pPr>
-      <w:r>
-        <w:rPr>
-          <w:color w:val="404040"/>
-          <w:szCs w:val="22"/>
-        </w:rPr>
-      </w:r>
-    </w:p>
-    <w:p>
-      <w:pPr>
-        <w:pStyle w:val="style0"/>
-        <w:spacing w:line="276" w:lineRule="auto"/>
-        <w:jc w:val="both"/>
-      </w:pPr>
-      <w:r>
-        <w:rPr>
-          <w:color w:val="404040"/>
-          <w:szCs w:val="22"/>
-        </w:rPr>
-      </w:r>
-    </w:p>
-    <w:p>
-      <w:pPr>
-        <w:pStyle w:val="style0"/>
-        <w:spacing w:line="276" w:lineRule="auto"/>
-        <w:jc w:val="both"/>
-      </w:pPr>
-      <w:r>
-        <w:rPr>
-          <w:color w:val="404040"/>
-          <w:szCs w:val="22"/>
-        </w:rPr>
-      </w:r>
-    </w:p>
-    <w:p>
-      <w:pPr>
-        <w:pStyle w:val="style0"/>
-        <w:spacing w:line="276" w:lineRule="auto"/>
-        <w:jc w:val="both"/>
-      </w:pPr>
-      <w:r>
-        <w:rPr>
-          <w:color w:val="404040"/>
-          <w:szCs w:val="22"/>
-        </w:rPr>
-      </w:r>
-    </w:p>
-    <w:p>
-      <w:pPr>
-        <w:pStyle w:val="style0"/>
-        <w:spacing w:line="276" w:lineRule="auto"/>
-        <w:jc w:val="both"/>
-      </w:pPr>
-      <w:r>
-        <w:rPr>
-          <w:color w:val="404040"/>
-          <w:szCs w:val="22"/>
-        </w:rPr>
-      </w:r>
-    </w:p>
-    <w:p>
-      <w:pPr>
-        <w:pStyle w:val="style0"/>
-        <w:spacing w:line="276" w:lineRule="auto"/>
-        <w:jc w:val="both"/>
-      </w:pPr>
-      <w:r>
-        <w:rPr>
-          <w:color w:val="404040"/>
-          <w:szCs w:val="22"/>
-        </w:rPr>
-      </w:r>
-    </w:p>
-    <w:p>
-      <w:pPr>
-        <w:pStyle w:val="style0"/>
-        <w:spacing w:line="276" w:lineRule="auto"/>
-        <w:jc w:val="both"/>
-      </w:pPr>
-      <w:r>
-        <w:rPr>
-          <w:color w:val="404040"/>
-          <w:szCs w:val="22"/>
-        </w:rPr>
+        <w:rPr/>
+      </w:r>
+    </w:p>
+    <w:p>
+      <w:pPr>
+        <w:pStyle w:val="style0"/>
+        <w:spacing w:line="276" w:lineRule="auto"/>
+        <w:jc w:val="both"/>
+      </w:pPr>
+      <w:r>
+        <w:rPr/>
+      </w:r>
+    </w:p>
+    <w:p>
+      <w:pPr>
+        <w:pStyle w:val="style0"/>
+        <w:spacing w:line="276" w:lineRule="auto"/>
+        <w:jc w:val="both"/>
+      </w:pPr>
+      <w:r>
+        <w:rPr/>
+      </w:r>
+    </w:p>
+    <w:p>
+      <w:pPr>
+        <w:pStyle w:val="style0"/>
+        <w:spacing w:line="276" w:lineRule="auto"/>
+        <w:jc w:val="both"/>
+      </w:pPr>
+      <w:r>
+        <w:rPr/>
+      </w:r>
+    </w:p>
+    <w:p>
+      <w:pPr>
+        <w:pStyle w:val="style0"/>
+        <w:spacing w:line="276" w:lineRule="auto"/>
+        <w:jc w:val="both"/>
+      </w:pPr>
+      <w:r>
+        <w:rPr/>
+      </w:r>
+    </w:p>
+    <w:p>
+      <w:pPr>
+        <w:pStyle w:val="style0"/>
+        <w:spacing w:line="276" w:lineRule="auto"/>
+        <w:jc w:val="both"/>
+      </w:pPr>
+      <w:r>
+        <w:rPr/>
+      </w:r>
+    </w:p>
+    <w:p>
+      <w:pPr>
+        <w:pStyle w:val="style0"/>
+        <w:spacing w:line="276" w:lineRule="auto"/>
+        <w:jc w:val="both"/>
+      </w:pPr>
+      <w:r>
+        <w:rPr/>
+      </w:r>
+    </w:p>
+    <w:p>
+      <w:pPr>
+        <w:pStyle w:val="style0"/>
+        <w:spacing w:line="276" w:lineRule="auto"/>
+        <w:jc w:val="both"/>
+      </w:pPr>
+      <w:r>
+        <w:rPr/>
+      </w:r>
+    </w:p>
+    <w:p>
+      <w:pPr>
+        <w:pStyle w:val="style0"/>
+        <w:spacing w:line="276" w:lineRule="auto"/>
+        <w:jc w:val="both"/>
+      </w:pPr>
+      <w:r>
+        <w:rPr/>
       </w:r>
     </w:p>
     <w:p>
@@ -1705,7 +1659,7 @@
     </w:p>
     <w:p>
       <w:pPr>
-        <w:pStyle w:val="style39"/>
+        <w:pStyle w:val="style43"/>
         <w:numPr>
           <w:ilvl w:val="0"/>
           <w:numId w:val="8"/>
@@ -1767,6 +1721,7 @@
       <w:hyperlink r:id="rId2">
         <w:r>
           <w:rPr>
+            <w:rStyle w:val="style16"/>
             <w:rStyle w:val="style16"/>
             <w:szCs w:val="22"/>
           </w:rPr>
@@ -1776,7 +1731,7 @@
     </w:p>
     <w:p>
       <w:pPr>
-        <w:pStyle w:val="style39"/>
+        <w:pStyle w:val="style43"/>
         <w:numPr>
           <w:ilvl w:val="0"/>
           <w:numId w:val="8"/>
@@ -1810,7 +1765,7 @@
     </w:p>
     <w:p>
       <w:pPr>
-        <w:pStyle w:val="style39"/>
+        <w:pStyle w:val="style43"/>
         <w:numPr>
           <w:ilvl w:val="1"/>
           <w:numId w:val="8"/>
@@ -1827,7 +1782,7 @@
     </w:p>
     <w:p>
       <w:pPr>
-        <w:pStyle w:val="style39"/>
+        <w:pStyle w:val="style43"/>
         <w:numPr>
           <w:ilvl w:val="1"/>
           <w:numId w:val="8"/>
@@ -1844,7 +1799,7 @@
     </w:p>
     <w:p>
       <w:pPr>
-        <w:pStyle w:val="style39"/>
+        <w:pStyle w:val="style43"/>
         <w:numPr>
           <w:ilvl w:val="1"/>
           <w:numId w:val="8"/>
@@ -1899,6 +1854,7 @@
       <w:hyperlink r:id="rId3">
         <w:r>
           <w:rPr>
+            <w:rStyle w:val="style16"/>
             <w:rStyle w:val="style16"/>
             <w:szCs w:val="22"/>
           </w:rPr>
@@ -1908,7 +1864,7 @@
     </w:p>
     <w:p>
       <w:pPr>
-        <w:pStyle w:val="style39"/>
+        <w:pStyle w:val="style43"/>
         <w:numPr>
           <w:ilvl w:val="0"/>
           <w:numId w:val="8"/>
@@ -1956,6 +1912,7 @@
       <w:hyperlink r:id="rId4">
         <w:r>
           <w:rPr>
+            <w:rStyle w:val="style16"/>
             <w:rStyle w:val="style16"/>
             <w:szCs w:val="22"/>
           </w:rPr>
@@ -1970,7 +1927,7 @@
       <w:pgNumType w:fmt="decimal"/>
       <w:formProt w:val="false"/>
       <w:textDirection w:val="lrTb"/>
-      <w:docGrid w:charSpace="16384" w:linePitch="360" w:type="default"/>
+      <w:docGrid w:charSpace="24576" w:linePitch="360" w:type="default"/>
     </w:sectPr>
   </w:body>
 </w:document>
@@ -2911,7 +2868,7 @@
     </w:pPr>
     <w:rPr>
       <w:rFonts w:ascii="Arial" w:cs="Arial" w:eastAsia="Times New Roman" w:hAnsi="Arial"/>
-      <w:color w:val="auto"/>
+      <w:color w:val="00000A"/>
       <w:sz w:val="20"/>
       <w:szCs w:val="20"/>
       <w:lang w:bidi="ar-SA" w:eastAsia="zh-CN" w:val="en-US"/>
@@ -2919,8 +2876,8 @@
   </w:style>
   <w:style w:styleId="style4" w:type="paragraph">
     <w:name w:val="Heading 4"/>
-    <w:basedOn w:val="style31"/>
-    <w:next w:val="style32"/>
+    <w:basedOn w:val="style35"/>
+    <w:next w:val="style36"/>
     <w:pPr>
       <w:numPr>
         <w:ilvl w:val="3"/>
@@ -3059,14 +3016,46 @@
     </w:rPr>
   </w:style>
   <w:style w:styleId="style30" w:type="character">
-    <w:name w:val="Numbering Symbols"/>
+    <w:name w:val="ListLabel 9"/>
     <w:next w:val="style30"/>
-    <w:rPr/>
+    <w:rPr>
+      <w:rFonts w:cs="Symbol"/>
+    </w:rPr>
   </w:style>
-  <w:style w:styleId="style31" w:type="paragraph">
+  <w:style w:styleId="style31" w:type="character">
+    <w:name w:val="ListLabel 10"/>
+    <w:next w:val="style31"/>
+    <w:rPr>
+      <w:rFonts w:cs="Courier New"/>
+    </w:rPr>
+  </w:style>
+  <w:style w:styleId="style32" w:type="character">
+    <w:name w:val="ListLabel 11"/>
+    <w:next w:val="style32"/>
+    <w:rPr>
+      <w:rFonts w:cs="Wingdings"/>
+    </w:rPr>
+  </w:style>
+  <w:style w:styleId="style33" w:type="character">
+    <w:name w:val="ListLabel 12"/>
+    <w:next w:val="style33"/>
+    <w:rPr>
+      <w:rFonts w:cs="Symbol"/>
+      <w:color w:val="00000A"/>
+    </w:rPr>
+  </w:style>
+  <w:style w:styleId="style34" w:type="character">
+    <w:name w:val="ListLabel 13"/>
+    <w:next w:val="style34"/>
+    <w:rPr>
+      <w:rFonts w:cs="Symbol"/>
+      <w:color w:val="404040"/>
+    </w:rPr>
+  </w:style>
+  <w:style w:styleId="style35" w:type="paragraph">
     <w:name w:val="Heading"/>
     <w:basedOn w:val="style0"/>
-    <w:next w:val="style32"/>
+    <w:next w:val="style36"/>
     <w:pPr>
       <w:keepNext/>
       <w:spacing w:after="120" w:before="240"/>
@@ -3077,28 +3066,28 @@
       <w:szCs w:val="28"/>
     </w:rPr>
   </w:style>
-  <w:style w:styleId="style32" w:type="paragraph">
+  <w:style w:styleId="style36" w:type="paragraph">
     <w:name w:val="Text body"/>
     <w:basedOn w:val="style0"/>
-    <w:next w:val="style32"/>
+    <w:next w:val="style36"/>
     <w:pPr>
       <w:spacing w:after="120" w:before="0"/>
     </w:pPr>
     <w:rPr/>
   </w:style>
-  <w:style w:styleId="style33" w:type="paragraph">
+  <w:style w:styleId="style37" w:type="paragraph">
     <w:name w:val="List"/>
-    <w:basedOn w:val="style32"/>
-    <w:next w:val="style33"/>
+    <w:basedOn w:val="style36"/>
+    <w:next w:val="style37"/>
     <w:pPr/>
     <w:rPr>
       <w:rFonts w:cs="Lohit Hindi"/>
     </w:rPr>
   </w:style>
-  <w:style w:styleId="style34" w:type="paragraph">
+  <w:style w:styleId="style38" w:type="paragraph">
     <w:name w:val="Caption"/>
     <w:basedOn w:val="style0"/>
-    <w:next w:val="style34"/>
+    <w:next w:val="style38"/>
     <w:pPr>
       <w:suppressLineNumbers/>
       <w:spacing w:after="120" w:before="120"/>
@@ -3111,10 +3100,10 @@
       <w:szCs w:val="24"/>
     </w:rPr>
   </w:style>
-  <w:style w:styleId="style35" w:type="paragraph">
+  <w:style w:styleId="style39" w:type="paragraph">
     <w:name w:val="Index"/>
     <w:basedOn w:val="style0"/>
-    <w:next w:val="style35"/>
+    <w:next w:val="style39"/>
     <w:pPr>
       <w:suppressLineNumbers/>
     </w:pPr>
@@ -3122,10 +3111,10 @@
       <w:rFonts w:cs="Lohit Hindi"/>
     </w:rPr>
   </w:style>
-  <w:style w:styleId="style36" w:type="paragraph">
+  <w:style w:styleId="style40" w:type="paragraph">
     <w:name w:val="caption"/>
     <w:basedOn w:val="style0"/>
-    <w:next w:val="style36"/>
+    <w:next w:val="style40"/>
     <w:pPr>
       <w:suppressLineNumbers/>
       <w:spacing w:after="120" w:before="120"/>
@@ -3138,10 +3127,10 @@
       <w:szCs w:val="24"/>
     </w:rPr>
   </w:style>
-  <w:style w:styleId="style37" w:type="paragraph">
+  <w:style w:styleId="style41" w:type="paragraph">
     <w:name w:val="Header"/>
     <w:basedOn w:val="style0"/>
-    <w:next w:val="style37"/>
+    <w:next w:val="style41"/>
     <w:pPr>
       <w:suppressLineNumbers/>
       <w:tabs>
@@ -3151,10 +3140,10 @@
     </w:pPr>
     <w:rPr/>
   </w:style>
-  <w:style w:styleId="style38" w:type="paragraph">
+  <w:style w:styleId="style42" w:type="paragraph">
     <w:name w:val="Footer"/>
     <w:basedOn w:val="style0"/>
-    <w:next w:val="style38"/>
+    <w:next w:val="style42"/>
     <w:pPr>
       <w:suppressLineNumbers/>
       <w:tabs>
@@ -3164,19 +3153,19 @@
     </w:pPr>
     <w:rPr/>
   </w:style>
-  <w:style w:styleId="style39" w:type="paragraph">
+  <w:style w:styleId="style43" w:type="paragraph">
     <w:name w:val="List Paragraph"/>
     <w:basedOn w:val="style0"/>
-    <w:next w:val="style39"/>
+    <w:next w:val="style43"/>
     <w:pPr>
       <w:ind w:hanging="0" w:left="720" w:right="0"/>
     </w:pPr>
     <w:rPr/>
   </w:style>
-  <w:style w:styleId="style40" w:type="paragraph">
+  <w:style w:styleId="style44" w:type="paragraph">
     <w:name w:val="Balloon Text"/>
     <w:basedOn w:val="style0"/>
-    <w:next w:val="style40"/>
+    <w:next w:val="style44"/>
     <w:pPr/>
     <w:rPr>
       <w:rFonts w:ascii="Segoe UI" w:cs="Segoe UI" w:hAnsi="Segoe UI"/>

</xml_diff>

<commit_message>
Updated Ionos work experience
</commit_message>
<xml_diff>
--- a/Resume.docx
+++ b/Resume.docx
@@ -194,17 +194,7 @@
         <w:pStyle w:val="ListParagraph"/>
         <w:spacing w:lineRule="auto" w:line="276"/>
         <w:ind w:left="1418" w:right="0" w:hanging="0"/>
-        <w:rPr>
-          <w:rFonts w:ascii="Arial" w:hAnsi="Arial" w:eastAsia="Calibri" w:cs="Arial"/>
-          <w:b w:val="false"/>
-          <w:b w:val="false"/>
-          <w:bCs w:val="false"/>
-          <w:color w:val="000000"/>
-          <w:sz w:val="20"/>
-          <w:szCs w:val="20"/>
-          <w:u w:val="none"/>
-          <w:lang w:val="en-US" w:eastAsia="zh-CN" w:bidi="ar-SA"/>
-        </w:rPr>
+        <w:rPr/>
       </w:pPr>
       <w:r>
         <w:rPr>
@@ -221,20 +211,7 @@
           <w:u w:val="none"/>
           <w:lang w:val="en-US" w:eastAsia="zh-CN" w:bidi="ar-SA"/>
         </w:rPr>
-        <w:t>Designed and developed the backend for Ionos portal</w:t>
-      </w:r>
-      <w:r>
-        <w:rPr>
-          <w:rFonts w:eastAsia="Calibri" w:cs="Arial"/>
-          <w:b w:val="false"/>
-          <w:bCs w:val="false"/>
-          <w:color w:val="000000"/>
-          <w:sz w:val="20"/>
-          <w:szCs w:val="20"/>
-          <w:u w:val="none"/>
-          <w:lang w:val="en-US" w:eastAsia="zh-CN" w:bidi="ar-SA"/>
-        </w:rPr>
-        <w:br/>
+        <w:t xml:space="preserve">Designed and developed the backend for Ionos portal </w:t>
       </w:r>
       <w:r>
         <w:rPr>
@@ -251,7 +228,7 @@
           <w:u w:val="none"/>
           <w:lang w:val="en-US" w:eastAsia="zh-CN" w:bidi="ar-SA"/>
         </w:rPr>
-        <w:t>Designed and developed the streaming pipeline for processing the live events</w:t>
+        <w:t>in php</w:t>
       </w:r>
       <w:r>
         <w:rPr>
@@ -265,6 +242,19 @@
           <w:lang w:val="en-US" w:eastAsia="zh-CN" w:bidi="ar-SA"/>
         </w:rPr>
         <w:br/>
+      </w:r>
+      <w:r>
+        <w:rPr>
+          <w:rFonts w:eastAsia="Calibri" w:cs="Arial"/>
+          <w:b w:val="false"/>
+          <w:bCs w:val="false"/>
+          <w:color w:val="000000"/>
+          <w:sz w:val="20"/>
+          <w:szCs w:val="20"/>
+          <w:u w:val="none"/>
+          <w:lang w:val="en-US" w:eastAsia="zh-CN" w:bidi="ar-SA"/>
+        </w:rPr>
+        <w:t>S</w:t>
       </w:r>
       <w:r>
         <w:rPr>
@@ -281,21 +271,19 @@
           <w:u w:val="none"/>
           <w:lang w:val="en-US" w:eastAsia="zh-CN" w:bidi="ar-SA"/>
         </w:rPr>
-        <w:t>Designed and developed the batch processing pipeline for processing the raw events</w:t>
-      </w:r>
-      <w:r>
-        <w:rPr>
-          <w:rFonts w:eastAsia="Calibri" w:cs="Arial"/>
-          <w:b w:val="false"/>
-          <w:bCs w:val="false"/>
-          <w:color w:val="000000"/>
-          <w:sz w:val="20"/>
-          <w:szCs w:val="20"/>
-          <w:u w:val="none"/>
-          <w:lang w:val="en-US" w:eastAsia="zh-CN" w:bidi="ar-SA"/>
-        </w:rPr>
-        <w:br/>
-      </w:r>
+        <w:t>treaming pipeline for processing the live events</w:t>
+      </w:r>
+    </w:p>
+    <w:p>
+      <w:pPr>
+        <w:pStyle w:val="ListParagraph"/>
+        <w:numPr>
+          <w:ilvl w:val="0"/>
+          <w:numId w:val="6"/>
+        </w:numPr>
+        <w:spacing w:lineRule="auto" w:line="276"/>
+        <w:rPr/>
+      </w:pPr>
       <w:r>
         <w:rPr>
           <w:rFonts w:eastAsia="Calibri" w:cs="Arial"/>
@@ -311,21 +299,19 @@
           <w:u w:val="none"/>
           <w:lang w:val="en-US" w:eastAsia="zh-CN" w:bidi="ar-SA"/>
         </w:rPr>
-        <w:t>Designed the data model for Cassandra column families</w:t>
-      </w:r>
-      <w:r>
-        <w:rPr>
-          <w:rFonts w:eastAsia="Calibri" w:cs="Arial"/>
-          <w:b w:val="false"/>
-          <w:bCs w:val="false"/>
-          <w:color w:val="000000"/>
-          <w:sz w:val="20"/>
-          <w:szCs w:val="20"/>
-          <w:u w:val="none"/>
-          <w:lang w:val="en-US" w:eastAsia="zh-CN" w:bidi="ar-SA"/>
-        </w:rPr>
-        <w:br/>
-      </w:r>
+        <w:t>Our devices send raw data to our back end servers. User expects some metrics out of the raw data in real time.</w:t>
+      </w:r>
+    </w:p>
+    <w:p>
+      <w:pPr>
+        <w:pStyle w:val="ListParagraph"/>
+        <w:numPr>
+          <w:ilvl w:val="0"/>
+          <w:numId w:val="6"/>
+        </w:numPr>
+        <w:spacing w:lineRule="auto" w:line="276"/>
+        <w:rPr/>
+      </w:pPr>
       <w:r>
         <w:rPr>
           <w:rFonts w:eastAsia="Calibri" w:cs="Arial"/>
@@ -341,20 +327,7 @@
           <w:u w:val="none"/>
           <w:lang w:val="en-US" w:eastAsia="zh-CN" w:bidi="ar-SA"/>
         </w:rPr>
-        <w:t>Wrote stored procedures for processing raw data in MySQL</w:t>
-      </w:r>
-      <w:r>
-        <w:rPr>
-          <w:rFonts w:eastAsia="Calibri" w:cs="Arial"/>
-          <w:b w:val="false"/>
-          <w:bCs w:val="false"/>
-          <w:color w:val="000000"/>
-          <w:sz w:val="20"/>
-          <w:szCs w:val="20"/>
-          <w:u w:val="none"/>
-          <w:lang w:val="en-US" w:eastAsia="zh-CN" w:bidi="ar-SA"/>
-        </w:rPr>
-        <w:br/>
+        <w:t>R</w:t>
       </w:r>
       <w:r>
         <w:rPr>
@@ -371,21 +344,15 @@
           <w:u w:val="none"/>
           <w:lang w:val="en-US" w:eastAsia="zh-CN" w:bidi="ar-SA"/>
         </w:rPr>
-        <w:t>Developed front end portal to show the analytics using backbone.js</w:t>
-      </w:r>
-      <w:r>
-        <w:rPr>
-          <w:rFonts w:eastAsia="Calibri" w:cs="Arial"/>
-          <w:b w:val="false"/>
-          <w:bCs w:val="false"/>
-          <w:color w:val="000000"/>
-          <w:sz w:val="20"/>
-          <w:szCs w:val="20"/>
-          <w:u w:val="none"/>
-          <w:lang w:val="en-US" w:eastAsia="zh-CN" w:bidi="ar-SA"/>
-        </w:rPr>
-        <w:br/>
-      </w:r>
+        <w:t>esponsible for designing the entire pipeline and developing it for this use case</w:t>
+      </w:r>
+    </w:p>
+    <w:p>
+      <w:pPr>
+        <w:pStyle w:val="ListParagraph"/>
+        <w:spacing w:lineRule="auto" w:line="276"/>
+        <w:rPr/>
+      </w:pPr>
       <w:r>
         <w:rPr>
           <w:rFonts w:eastAsia="Calibri" w:cs="Arial"/>
@@ -401,7 +368,7 @@
           <w:u w:val="none"/>
           <w:lang w:val="en-US" w:eastAsia="zh-CN" w:bidi="ar-SA"/>
         </w:rPr>
-        <w:t>Converted the backend into an api-driven system</w:t>
+        <w:tab/>
       </w:r>
       <w:r>
         <w:rPr>
@@ -414,7 +381,7 @@
           <w:u w:val="none"/>
           <w:lang w:val="en-US" w:eastAsia="zh-CN" w:bidi="ar-SA"/>
         </w:rPr>
-        <w:br/>
+        <w:t>B</w:t>
       </w:r>
       <w:r>
         <w:rPr>
@@ -431,25 +398,18 @@
           <w:u w:val="none"/>
           <w:lang w:val="en-US" w:eastAsia="zh-CN" w:bidi="ar-SA"/>
         </w:rPr>
-        <w:t>Responsible for ensuring high availability of the Ionos backend</w:t>
+        <w:t>atch processing pipeline for processing the raw events</w:t>
       </w:r>
     </w:p>
     <w:p>
       <w:pPr>
         <w:pStyle w:val="ListParagraph"/>
-        <w:spacing w:lineRule="auto" w:line="276"/>
-        <w:ind w:left="1418" w:right="0" w:hanging="0"/>
-        <w:rPr>
-          <w:rFonts w:ascii="Arial" w:hAnsi="Arial" w:eastAsia="Calibri" w:cs="Arial"/>
-          <w:b w:val="false"/>
-          <w:b w:val="false"/>
-          <w:bCs w:val="false"/>
-          <w:color w:val="000000"/>
-          <w:sz w:val="20"/>
-          <w:szCs w:val="20"/>
-          <w:u w:val="none"/>
-          <w:lang w:val="en-US" w:eastAsia="zh-CN" w:bidi="ar-SA"/>
-        </w:rPr>
+        <w:numPr>
+          <w:ilvl w:val="0"/>
+          <w:numId w:val="7"/>
+        </w:numPr>
+        <w:spacing w:lineRule="auto" w:line="276"/>
+        <w:rPr/>
       </w:pPr>
       <w:r>
         <w:rPr>
@@ -463,11 +423,22 @@
           <w:spacing w:val="0"/>
           <w:sz w:val="20"/>
           <w:szCs w:val="20"/>
-          <w:u w:val="single"/>
-          <w:lang w:val="en-US" w:eastAsia="zh-CN" w:bidi="ar-SA"/>
-        </w:rPr>
-        <w:t>Skills</w:t>
-      </w:r>
+          <w:u w:val="none"/>
+          <w:lang w:val="en-US" w:eastAsia="zh-CN" w:bidi="ar-SA"/>
+        </w:rPr>
+        <w:t xml:space="preserve">Few batch jobs wake up periodically, crunch the data and derive insights out of the data residing in database. </w:t>
+      </w:r>
+    </w:p>
+    <w:p>
+      <w:pPr>
+        <w:pStyle w:val="ListParagraph"/>
+        <w:numPr>
+          <w:ilvl w:val="0"/>
+          <w:numId w:val="7"/>
+        </w:numPr>
+        <w:spacing w:lineRule="auto" w:line="276"/>
+        <w:rPr/>
+      </w:pPr>
       <w:r>
         <w:rPr>
           <w:rFonts w:eastAsia="Calibri" w:cs="Arial"/>
@@ -483,6 +454,426 @@
           <w:u w:val="none"/>
           <w:lang w:val="en-US" w:eastAsia="zh-CN" w:bidi="ar-SA"/>
         </w:rPr>
+        <w:t>Took</w:t>
+      </w:r>
+      <w:r>
+        <w:rPr>
+          <w:rFonts w:eastAsia="Calibri" w:cs="Arial"/>
+          <w:b w:val="false"/>
+          <w:bCs w:val="false"/>
+          <w:i w:val="false"/>
+          <w:caps w:val="false"/>
+          <w:smallCaps w:val="false"/>
+          <w:color w:val="000000"/>
+          <w:spacing w:val="0"/>
+          <w:sz w:val="20"/>
+          <w:szCs w:val="20"/>
+          <w:u w:val="none"/>
+          <w:lang w:val="en-US" w:eastAsia="zh-CN" w:bidi="ar-SA"/>
+        </w:rPr>
+        <w:t xml:space="preserve"> design decisions in this project and developed it taking it to production.</w:t>
+      </w:r>
+    </w:p>
+    <w:p>
+      <w:pPr>
+        <w:pStyle w:val="ListParagraph"/>
+        <w:spacing w:lineRule="auto" w:line="276"/>
+        <w:ind w:left="1418" w:right="0" w:hanging="0"/>
+        <w:rPr/>
+      </w:pPr>
+      <w:r>
+        <w:rPr>
+          <w:rFonts w:eastAsia="Calibri" w:cs="Arial"/>
+          <w:b w:val="false"/>
+          <w:bCs w:val="false"/>
+          <w:color w:val="000000"/>
+          <w:sz w:val="20"/>
+          <w:szCs w:val="20"/>
+          <w:u w:val="none"/>
+          <w:lang w:val="en-US" w:eastAsia="zh-CN" w:bidi="ar-SA"/>
+        </w:rPr>
+        <w:t>Migration from MySQL to Cassandra</w:t>
+      </w:r>
+    </w:p>
+    <w:p>
+      <w:pPr>
+        <w:pStyle w:val="ListParagraph"/>
+        <w:numPr>
+          <w:ilvl w:val="0"/>
+          <w:numId w:val="8"/>
+        </w:numPr>
+        <w:spacing w:lineRule="auto" w:line="276"/>
+        <w:rPr/>
+      </w:pPr>
+      <w:r>
+        <w:rPr>
+          <w:rFonts w:eastAsia="Calibri" w:cs="Arial"/>
+          <w:b w:val="false"/>
+          <w:bCs w:val="false"/>
+          <w:color w:val="000000"/>
+          <w:sz w:val="20"/>
+          <w:szCs w:val="20"/>
+          <w:u w:val="none"/>
+          <w:lang w:val="en-US" w:eastAsia="zh-CN" w:bidi="ar-SA"/>
+        </w:rPr>
+        <w:t xml:space="preserve">Before we scaled up our systems, we had our data in MySQL. </w:t>
+      </w:r>
+    </w:p>
+    <w:p>
+      <w:pPr>
+        <w:pStyle w:val="ListParagraph"/>
+        <w:numPr>
+          <w:ilvl w:val="0"/>
+          <w:numId w:val="8"/>
+        </w:numPr>
+        <w:spacing w:lineRule="auto" w:line="276"/>
+        <w:rPr/>
+      </w:pPr>
+      <w:r>
+        <w:rPr>
+          <w:rFonts w:eastAsia="Calibri" w:cs="Arial"/>
+          <w:b w:val="false"/>
+          <w:bCs w:val="false"/>
+          <w:color w:val="000000"/>
+          <w:sz w:val="20"/>
+          <w:szCs w:val="20"/>
+          <w:u w:val="none"/>
+          <w:lang w:val="en-US" w:eastAsia="zh-CN" w:bidi="ar-SA"/>
+        </w:rPr>
+        <w:t>R</w:t>
+      </w:r>
+      <w:r>
+        <w:rPr>
+          <w:rFonts w:eastAsia="Calibri" w:cs="Arial"/>
+          <w:b w:val="false"/>
+          <w:bCs w:val="false"/>
+          <w:color w:val="000000"/>
+          <w:sz w:val="20"/>
+          <w:szCs w:val="20"/>
+          <w:u w:val="none"/>
+          <w:lang w:val="en-US" w:eastAsia="zh-CN" w:bidi="ar-SA"/>
+        </w:rPr>
+        <w:t>esponsible for migrating the MySQL data to cassandra</w:t>
+      </w:r>
+    </w:p>
+    <w:p>
+      <w:pPr>
+        <w:pStyle w:val="ListParagraph"/>
+        <w:numPr>
+          <w:ilvl w:val="0"/>
+          <w:numId w:val="8"/>
+        </w:numPr>
+        <w:spacing w:lineRule="auto" w:line="276"/>
+        <w:rPr/>
+      </w:pPr>
+      <w:r>
+        <w:rPr>
+          <w:rFonts w:eastAsia="Calibri" w:cs="Arial"/>
+          <w:b w:val="false"/>
+          <w:bCs w:val="false"/>
+          <w:color w:val="000000"/>
+          <w:sz w:val="20"/>
+          <w:szCs w:val="20"/>
+          <w:u w:val="none"/>
+          <w:lang w:val="en-US" w:eastAsia="zh-CN" w:bidi="ar-SA"/>
+        </w:rPr>
+        <w:t>Wrote spark jobs which read data from mysql and dumped in cassandra</w:t>
+      </w:r>
+    </w:p>
+    <w:p>
+      <w:pPr>
+        <w:pStyle w:val="ListParagraph"/>
+        <w:numPr>
+          <w:ilvl w:val="0"/>
+          <w:numId w:val="8"/>
+        </w:numPr>
+        <w:spacing w:lineRule="auto" w:line="276"/>
+        <w:rPr/>
+      </w:pPr>
+      <w:r>
+        <w:rPr>
+          <w:rFonts w:eastAsia="Calibri" w:cs="Arial"/>
+          <w:b w:val="false"/>
+          <w:bCs w:val="false"/>
+          <w:color w:val="000000"/>
+          <w:sz w:val="20"/>
+          <w:szCs w:val="20"/>
+          <w:u w:val="none"/>
+          <w:lang w:val="en-US" w:eastAsia="zh-CN" w:bidi="ar-SA"/>
+        </w:rPr>
+        <w:t>As part of migrating I did data modeling for cassandra column families</w:t>
+      </w:r>
+    </w:p>
+    <w:p>
+      <w:pPr>
+        <w:pStyle w:val="ListParagraph"/>
+        <w:spacing w:lineRule="auto" w:line="276"/>
+        <w:ind w:right="0" w:hanging="0"/>
+        <w:rPr/>
+      </w:pPr>
+      <w:r>
+        <w:rPr>
+          <w:rFonts w:eastAsia="Calibri" w:cs="Arial"/>
+          <w:b w:val="false"/>
+          <w:bCs w:val="false"/>
+          <w:i w:val="false"/>
+          <w:caps w:val="false"/>
+          <w:smallCaps w:val="false"/>
+          <w:color w:val="000000"/>
+          <w:spacing w:val="0"/>
+          <w:sz w:val="20"/>
+          <w:szCs w:val="20"/>
+          <w:u w:val="none"/>
+          <w:lang w:val="en-US" w:eastAsia="zh-CN" w:bidi="ar-SA"/>
+        </w:rPr>
+        <w:tab/>
+        <w:tab/>
+      </w:r>
+      <w:r>
+        <w:rPr>
+          <w:rFonts w:eastAsia="Calibri" w:cs="Arial"/>
+          <w:b w:val="false"/>
+          <w:bCs w:val="false"/>
+          <w:i w:val="false"/>
+          <w:caps w:val="false"/>
+          <w:smallCaps w:val="false"/>
+          <w:color w:val="000000"/>
+          <w:spacing w:val="0"/>
+          <w:sz w:val="20"/>
+          <w:szCs w:val="20"/>
+          <w:u w:val="none"/>
+          <w:lang w:val="en-US" w:eastAsia="zh-CN" w:bidi="ar-SA"/>
+        </w:rPr>
+        <w:t>Wrote stored procedures for processing raw data in MySQL</w:t>
+      </w:r>
+      <w:r>
+        <w:rPr>
+          <w:rFonts w:eastAsia="Calibri" w:cs="Arial"/>
+          <w:b w:val="false"/>
+          <w:bCs w:val="false"/>
+          <w:color w:val="000000"/>
+          <w:sz w:val="20"/>
+          <w:szCs w:val="20"/>
+          <w:u w:val="none"/>
+          <w:lang w:val="en-US" w:eastAsia="zh-CN" w:bidi="ar-SA"/>
+        </w:rPr>
+        <w:br/>
+        <w:tab/>
+        <w:tab/>
+      </w:r>
+      <w:r>
+        <w:rPr>
+          <w:rFonts w:eastAsia="Calibri" w:cs="Arial"/>
+          <w:b w:val="false"/>
+          <w:bCs w:val="false"/>
+          <w:i w:val="false"/>
+          <w:caps w:val="false"/>
+          <w:smallCaps w:val="false"/>
+          <w:color w:val="000000"/>
+          <w:spacing w:val="0"/>
+          <w:sz w:val="20"/>
+          <w:szCs w:val="20"/>
+          <w:u w:val="none"/>
+          <w:lang w:val="en-US" w:eastAsia="zh-CN" w:bidi="ar-SA"/>
+        </w:rPr>
+        <w:t>Developed front end portal to show analytics using backbone.js</w:t>
+      </w:r>
+      <w:r>
+        <w:rPr>
+          <w:rFonts w:eastAsia="Calibri" w:cs="Arial"/>
+          <w:b w:val="false"/>
+          <w:bCs w:val="false"/>
+          <w:color w:val="000000"/>
+          <w:sz w:val="20"/>
+          <w:szCs w:val="20"/>
+          <w:u w:val="none"/>
+          <w:lang w:val="en-US" w:eastAsia="zh-CN" w:bidi="ar-SA"/>
+        </w:rPr>
+        <w:br/>
+        <w:tab/>
+        <w:tab/>
+      </w:r>
+      <w:r>
+        <w:rPr>
+          <w:rFonts w:eastAsia="Calibri" w:cs="Arial"/>
+          <w:b w:val="false"/>
+          <w:bCs w:val="false"/>
+          <w:i w:val="false"/>
+          <w:caps w:val="false"/>
+          <w:smallCaps w:val="false"/>
+          <w:color w:val="000000"/>
+          <w:spacing w:val="0"/>
+          <w:sz w:val="20"/>
+          <w:szCs w:val="20"/>
+          <w:u w:val="none"/>
+          <w:lang w:val="en-US" w:eastAsia="zh-CN" w:bidi="ar-SA"/>
+        </w:rPr>
+        <w:t>Converted backend into an api-driven system</w:t>
+      </w:r>
+    </w:p>
+    <w:p>
+      <w:pPr>
+        <w:pStyle w:val="ListParagraph"/>
+        <w:numPr>
+          <w:ilvl w:val="0"/>
+          <w:numId w:val="9"/>
+        </w:numPr>
+        <w:spacing w:lineRule="auto" w:line="276"/>
+        <w:rPr/>
+      </w:pPr>
+      <w:r>
+        <w:rPr>
+          <w:rFonts w:eastAsia="Calibri" w:cs="Arial"/>
+          <w:b w:val="false"/>
+          <w:bCs w:val="false"/>
+          <w:i w:val="false"/>
+          <w:caps w:val="false"/>
+          <w:smallCaps w:val="false"/>
+          <w:color w:val="000000"/>
+          <w:spacing w:val="0"/>
+          <w:sz w:val="20"/>
+          <w:szCs w:val="20"/>
+          <w:u w:val="none"/>
+          <w:lang w:val="en-US" w:eastAsia="zh-CN" w:bidi="ar-SA"/>
+        </w:rPr>
+        <w:t xml:space="preserve">Decoupled front end and back end by converting the entire system into api-driven system </w:t>
+      </w:r>
+    </w:p>
+    <w:p>
+      <w:pPr>
+        <w:pStyle w:val="ListParagraph"/>
+        <w:numPr>
+          <w:ilvl w:val="0"/>
+          <w:numId w:val="9"/>
+        </w:numPr>
+        <w:spacing w:lineRule="auto" w:line="276"/>
+        <w:rPr/>
+      </w:pPr>
+      <w:r>
+        <w:rPr>
+          <w:rFonts w:eastAsia="Calibri" w:cs="Arial"/>
+          <w:b w:val="false"/>
+          <w:bCs w:val="false"/>
+          <w:i w:val="false"/>
+          <w:caps w:val="false"/>
+          <w:smallCaps w:val="false"/>
+          <w:color w:val="000000"/>
+          <w:spacing w:val="0"/>
+          <w:sz w:val="20"/>
+          <w:szCs w:val="20"/>
+          <w:u w:val="none"/>
+          <w:lang w:val="en-US" w:eastAsia="zh-CN" w:bidi="ar-SA"/>
+        </w:rPr>
+        <w:t xml:space="preserve">Used play framework </w:t>
+      </w:r>
+      <w:r>
+        <w:rPr>
+          <w:rFonts w:eastAsia="Calibri" w:cs="Arial"/>
+          <w:b w:val="false"/>
+          <w:bCs w:val="false"/>
+          <w:i w:val="false"/>
+          <w:caps w:val="false"/>
+          <w:smallCaps w:val="false"/>
+          <w:color w:val="000000"/>
+          <w:spacing w:val="0"/>
+          <w:sz w:val="20"/>
+          <w:szCs w:val="20"/>
+          <w:u w:val="none"/>
+          <w:lang w:val="en-US" w:eastAsia="zh-CN" w:bidi="ar-SA"/>
+        </w:rPr>
+        <w:t xml:space="preserve">and Scala to create api's </w:t>
+      </w:r>
+    </w:p>
+    <w:p>
+      <w:pPr>
+        <w:pStyle w:val="ListParagraph"/>
+        <w:spacing w:lineRule="auto" w:line="276"/>
+        <w:rPr/>
+      </w:pPr>
+      <w:r>
+        <w:rPr>
+          <w:rFonts w:eastAsia="Calibri" w:cs="Arial"/>
+          <w:b w:val="false"/>
+          <w:bCs w:val="false"/>
+          <w:i w:val="false"/>
+          <w:caps w:val="false"/>
+          <w:smallCaps w:val="false"/>
+          <w:color w:val="000000"/>
+          <w:spacing w:val="0"/>
+          <w:sz w:val="20"/>
+          <w:szCs w:val="20"/>
+          <w:u w:val="none"/>
+          <w:lang w:val="en-US" w:eastAsia="zh-CN" w:bidi="ar-SA"/>
+        </w:rPr>
+        <w:tab/>
+      </w:r>
+      <w:r>
+        <w:rPr>
+          <w:rFonts w:eastAsia="Calibri" w:cs="Arial"/>
+          <w:b w:val="false"/>
+          <w:bCs w:val="false"/>
+          <w:i w:val="false"/>
+          <w:caps w:val="false"/>
+          <w:smallCaps w:val="false"/>
+          <w:color w:val="000000"/>
+          <w:spacing w:val="0"/>
+          <w:sz w:val="20"/>
+          <w:szCs w:val="20"/>
+          <w:u w:val="none"/>
+          <w:lang w:val="en-US" w:eastAsia="zh-CN" w:bidi="ar-SA"/>
+        </w:rPr>
+        <w:t>Responsible for ensuring high availability of the Ionos back end</w:t>
+      </w:r>
+    </w:p>
+    <w:p>
+      <w:pPr>
+        <w:pStyle w:val="ListParagraph"/>
+        <w:spacing w:lineRule="auto" w:line="276"/>
+        <w:ind w:left="1418" w:right="0" w:hanging="0"/>
+        <w:rPr>
+          <w:rFonts w:ascii="Arial" w:hAnsi="Arial" w:eastAsia="Calibri" w:cs="Arial"/>
+          <w:b w:val="false"/>
+          <w:b w:val="false"/>
+          <w:bCs w:val="false"/>
+          <w:color w:val="000000"/>
+          <w:sz w:val="20"/>
+          <w:szCs w:val="20"/>
+          <w:u w:val="none"/>
+          <w:lang w:val="en-US" w:eastAsia="zh-CN" w:bidi="ar-SA"/>
+        </w:rPr>
+      </w:pPr>
+      <w:r>
+        <w:rPr>
+          <w:rFonts w:eastAsia="Calibri" w:cs="Arial"/>
+          <w:b w:val="false"/>
+          <w:bCs w:val="false"/>
+          <w:i w:val="false"/>
+          <w:caps w:val="false"/>
+          <w:smallCaps w:val="false"/>
+          <w:color w:val="000000"/>
+          <w:spacing w:val="0"/>
+          <w:sz w:val="20"/>
+          <w:szCs w:val="20"/>
+          <w:u w:val="single"/>
+          <w:lang w:val="en-US" w:eastAsia="zh-CN" w:bidi="ar-SA"/>
+        </w:rPr>
+        <w:t>Skills</w:t>
+      </w:r>
+      <w:r>
+        <w:rPr>
+          <w:rFonts w:eastAsia="Calibri" w:cs="Arial"/>
+          <w:b w:val="false"/>
+          <w:bCs w:val="false"/>
+          <w:i w:val="false"/>
+          <w:caps w:val="false"/>
+          <w:smallCaps w:val="false"/>
+          <w:color w:val="000000"/>
+          <w:spacing w:val="0"/>
+          <w:sz w:val="20"/>
+          <w:szCs w:val="20"/>
+          <w:u w:val="none"/>
+          <w:lang w:val="en-US" w:eastAsia="zh-CN" w:bidi="ar-SA"/>
+        </w:rPr>
         <w:t>: Java, Scala, Kafka, Spark, Spark Streaming, Cassandra, MySQL, php, javascript, backbone js</w:t>
       </w:r>
     </w:p>
@@ -538,40 +929,14 @@
         <w:rPr>
           <w:rFonts w:eastAsia="Calibri"/>
         </w:rPr>
-        <w:t xml:space="preserve">; </w:t>
-      </w:r>
-      <w:r>
-        <w:rPr>
-          <w:rFonts w:eastAsia="Calibri"/>
-        </w:rPr>
-        <w:t>Worked</w:t>
-      </w:r>
-      <w:r>
-        <w:rPr>
-          <w:rFonts w:eastAsia="Calibri"/>
-        </w:rPr>
-        <w:t xml:space="preserve"> on a project related to Access Management       </w:t>
+        <w:t xml:space="preserve">; Worked on a project related to Access Management       </w:t>
       </w:r>
       <w:r>
         <w:rPr>
           <w:rFonts w:eastAsia="Calibri"/>
           <w:color w:val="808080"/>
         </w:rPr>
-        <w:t xml:space="preserve">[Jun14 – </w:t>
-      </w:r>
-      <w:r>
-        <w:rPr>
-          <w:rFonts w:eastAsia="Calibri"/>
-          <w:color w:val="808080"/>
-        </w:rPr>
-        <w:t>2014 End</w:t>
-      </w:r>
-      <w:r>
-        <w:rPr>
-          <w:rFonts w:eastAsia="Calibri"/>
-          <w:color w:val="808080"/>
-        </w:rPr>
-        <w:t>]</w:t>
+        <w:t>[Jun14 – 2014 End]</w:t>
       </w:r>
     </w:p>
     <w:p>
@@ -929,22 +1294,11 @@
         </w:rPr>
       </w:pPr>
       <w:r>
-        <w:rPr/>
-      </w:r>
-    </w:p>
-    <w:p>
-      <w:pPr>
-        <w:pStyle w:val="Normal"/>
-        <w:spacing w:lineRule="auto" w:line="276"/>
-        <w:rPr>
-          <w:b/>
+        <w:rPr>
           <w:b/>
           <w:color w:val="808080"/>
           <w:spacing w:val="20"/>
         </w:rPr>
-      </w:pPr>
-      <w:r>
-        <w:rPr/>
       </w:r>
     </w:p>
     <w:p>
@@ -959,22 +1313,49 @@
         </w:rPr>
       </w:pPr>
       <w:r>
-        <w:rPr/>
-      </w:r>
-    </w:p>
-    <w:p>
-      <w:pPr>
-        <w:pStyle w:val="Normal"/>
-        <w:spacing w:lineRule="auto" w:line="276"/>
-        <w:rPr>
-          <w:b/>
+        <w:rPr>
           <w:b/>
           <w:color w:val="808080"/>
           <w:spacing w:val="20"/>
         </w:rPr>
-      </w:pPr>
-      <w:r>
-        <w:rPr/>
+      </w:r>
+    </w:p>
+    <w:p>
+      <w:pPr>
+        <w:pStyle w:val="Normal"/>
+        <w:spacing w:lineRule="auto" w:line="276"/>
+        <w:rPr>
+          <w:b/>
+          <w:b/>
+          <w:color w:val="808080"/>
+          <w:spacing w:val="20"/>
+        </w:rPr>
+      </w:pPr>
+      <w:r>
+        <w:rPr>
+          <w:b/>
+          <w:color w:val="808080"/>
+          <w:spacing w:val="20"/>
+        </w:rPr>
+      </w:r>
+    </w:p>
+    <w:p>
+      <w:pPr>
+        <w:pStyle w:val="Normal"/>
+        <w:spacing w:lineRule="auto" w:line="276"/>
+        <w:rPr>
+          <w:b/>
+          <w:b/>
+          <w:color w:val="808080"/>
+          <w:spacing w:val="20"/>
+        </w:rPr>
+      </w:pPr>
+      <w:r>
+        <w:rPr>
+          <w:b/>
+          <w:color w:val="808080"/>
+          <w:spacing w:val="20"/>
+        </w:rPr>
       </w:r>
     </w:p>
     <w:p>
@@ -2252,6 +2633,7 @@
       </w:pPr>
       <w:rPr>
         <w:rFonts w:ascii="Symbol" w:hAnsi="Symbol" w:cs="Symbol" w:hint="default"/>
+        <w:b/>
         <w:rFonts w:cs="Symbol"/>
       </w:rPr>
     </w:lvl>
@@ -2291,6 +2673,7 @@
       </w:pPr>
       <w:rPr>
         <w:rFonts w:ascii="Symbol" w:hAnsi="Symbol" w:cs="Symbol" w:hint="default"/>
+        <w:b/>
         <w:rFonts w:cs="Symbol"/>
       </w:rPr>
     </w:lvl>
@@ -2332,6 +2715,7 @@
       </w:pPr>
       <w:rPr>
         <w:rFonts w:ascii="Symbol" w:hAnsi="Symbol" w:cs="Symbol" w:hint="default"/>
+        <w:b/>
         <w:rFonts w:cs="Symbol"/>
       </w:rPr>
     </w:lvl>
@@ -2371,6 +2755,7 @@
       </w:pPr>
       <w:rPr>
         <w:rFonts w:ascii="Symbol" w:hAnsi="Symbol" w:cs="Symbol" w:hint="default"/>
+        <w:b/>
         <w:rFonts w:cs="Symbol"/>
       </w:rPr>
     </w:lvl>
@@ -2410,6 +2795,7 @@
       </w:pPr>
       <w:rPr>
         <w:rFonts w:ascii="Symbol" w:hAnsi="Symbol" w:cs="Symbol" w:hint="default"/>
+        <w:b/>
         <w:rFonts w:cs="Symbol"/>
       </w:rPr>
     </w:lvl>
@@ -2491,6 +2877,7 @@
       </w:pPr>
       <w:rPr>
         <w:rFonts w:ascii="Symbol" w:hAnsi="Symbol" w:cs="Symbol" w:hint="default"/>
+        <w:b/>
         <w:rFonts w:cs="Symbol"/>
       </w:rPr>
     </w:lvl>
@@ -2530,6 +2917,7 @@
       </w:pPr>
       <w:rPr>
         <w:rFonts w:ascii="Symbol" w:hAnsi="Symbol" w:cs="Symbol" w:hint="default"/>
+        <w:b/>
         <w:rFonts w:cs="Symbol"/>
       </w:rPr>
     </w:lvl>
@@ -2571,6 +2959,7 @@
       </w:pPr>
       <w:rPr>
         <w:rFonts w:ascii="Symbol" w:hAnsi="Symbol" w:cs="Symbol" w:hint="default"/>
+        <w:b/>
         <w:rFonts w:cs="Symbol"/>
       </w:rPr>
     </w:lvl>
@@ -2610,6 +2999,7 @@
       </w:pPr>
       <w:rPr>
         <w:rFonts w:ascii="Symbol" w:hAnsi="Symbol" w:cs="Symbol" w:hint="default"/>
+        <w:b/>
         <w:rFonts w:cs="Symbol"/>
       </w:rPr>
     </w:lvl>
@@ -2649,6 +3039,7 @@
       </w:pPr>
       <w:rPr>
         <w:rFonts w:ascii="Symbol" w:hAnsi="Symbol" w:cs="Symbol" w:hint="default"/>
+        <w:b/>
         <w:rFonts w:cs="Symbol"/>
       </w:rPr>
     </w:lvl>
@@ -2690,6 +3081,7 @@
       </w:pPr>
       <w:rPr>
         <w:rFonts w:ascii="Symbol" w:hAnsi="Symbol" w:cs="Symbol" w:hint="default"/>
+        <w:b/>
         <w:rFonts w:cs="Symbol"/>
       </w:rPr>
     </w:lvl>
@@ -2729,6 +3121,7 @@
       </w:pPr>
       <w:rPr>
         <w:rFonts w:ascii="Symbol" w:hAnsi="Symbol" w:cs="Symbol" w:hint="default"/>
+        <w:b/>
         <w:rFonts w:cs="Symbol"/>
       </w:rPr>
     </w:lvl>
@@ -2768,6 +3161,7 @@
       </w:pPr>
       <w:rPr>
         <w:rFonts w:ascii="Symbol" w:hAnsi="Symbol" w:cs="Symbol" w:hint="default"/>
+        <w:b/>
         <w:rFonts w:cs="Symbol"/>
       </w:rPr>
     </w:lvl>
@@ -2799,6 +3193,590 @@
     </w:lvl>
   </w:abstractNum>
   <w:abstractNum w:abstractNumId="6">
+    <w:lvl w:ilvl="0">
+      <w:start w:val="1"/>
+      <w:numFmt w:val="bullet"/>
+      <w:lvlText w:val=""/>
+      <w:lvlJc w:val="left"/>
+      <w:pPr>
+        <w:tabs>
+          <w:tab w:val="num" w:pos="2127"/>
+        </w:tabs>
+        <w:ind w:left="2127" w:hanging="360"/>
+      </w:pPr>
+      <w:rPr>
+        <w:rFonts w:ascii="Symbol" w:hAnsi="Symbol" w:cs="Symbol" w:hint="default"/>
+        <w:rFonts w:cs="OpenSymbol"/>
+      </w:rPr>
+    </w:lvl>
+    <w:lvl w:ilvl="1">
+      <w:start w:val="1"/>
+      <w:numFmt w:val="bullet"/>
+      <w:lvlText w:val="◦"/>
+      <w:lvlJc w:val="left"/>
+      <w:pPr>
+        <w:tabs>
+          <w:tab w:val="num" w:pos="2487"/>
+        </w:tabs>
+        <w:ind w:left="2487" w:hanging="360"/>
+      </w:pPr>
+      <w:rPr>
+        <w:rFonts w:ascii="OpenSymbol" w:hAnsi="OpenSymbol" w:cs="OpenSymbol" w:hint="default"/>
+        <w:rFonts w:cs="OpenSymbol"/>
+      </w:rPr>
+    </w:lvl>
+    <w:lvl w:ilvl="2">
+      <w:start w:val="1"/>
+      <w:numFmt w:val="bullet"/>
+      <w:lvlText w:val="▪"/>
+      <w:lvlJc w:val="left"/>
+      <w:pPr>
+        <w:tabs>
+          <w:tab w:val="num" w:pos="2847"/>
+        </w:tabs>
+        <w:ind w:left="2847" w:hanging="360"/>
+      </w:pPr>
+      <w:rPr>
+        <w:rFonts w:ascii="OpenSymbol" w:hAnsi="OpenSymbol" w:cs="OpenSymbol" w:hint="default"/>
+        <w:rFonts w:cs="OpenSymbol"/>
+      </w:rPr>
+    </w:lvl>
+    <w:lvl w:ilvl="3">
+      <w:start w:val="1"/>
+      <w:numFmt w:val="bullet"/>
+      <w:lvlText w:val=""/>
+      <w:lvlJc w:val="left"/>
+      <w:pPr>
+        <w:tabs>
+          <w:tab w:val="num" w:pos="3207"/>
+        </w:tabs>
+        <w:ind w:left="3207" w:hanging="360"/>
+      </w:pPr>
+      <w:rPr>
+        <w:rFonts w:ascii="Symbol" w:hAnsi="Symbol" w:cs="Symbol" w:hint="default"/>
+        <w:rFonts w:cs="OpenSymbol"/>
+      </w:rPr>
+    </w:lvl>
+    <w:lvl w:ilvl="4">
+      <w:start w:val="1"/>
+      <w:numFmt w:val="bullet"/>
+      <w:lvlText w:val="◦"/>
+      <w:lvlJc w:val="left"/>
+      <w:pPr>
+        <w:tabs>
+          <w:tab w:val="num" w:pos="3567"/>
+        </w:tabs>
+        <w:ind w:left="3567" w:hanging="360"/>
+      </w:pPr>
+      <w:rPr>
+        <w:rFonts w:ascii="OpenSymbol" w:hAnsi="OpenSymbol" w:cs="OpenSymbol" w:hint="default"/>
+        <w:rFonts w:cs="OpenSymbol"/>
+      </w:rPr>
+    </w:lvl>
+    <w:lvl w:ilvl="5">
+      <w:start w:val="1"/>
+      <w:numFmt w:val="bullet"/>
+      <w:lvlText w:val="▪"/>
+      <w:lvlJc w:val="left"/>
+      <w:pPr>
+        <w:tabs>
+          <w:tab w:val="num" w:pos="3927"/>
+        </w:tabs>
+        <w:ind w:left="3927" w:hanging="360"/>
+      </w:pPr>
+      <w:rPr>
+        <w:rFonts w:ascii="OpenSymbol" w:hAnsi="OpenSymbol" w:cs="OpenSymbol" w:hint="default"/>
+        <w:rFonts w:cs="OpenSymbol"/>
+      </w:rPr>
+    </w:lvl>
+    <w:lvl w:ilvl="6">
+      <w:start w:val="1"/>
+      <w:numFmt w:val="bullet"/>
+      <w:lvlText w:val=""/>
+      <w:lvlJc w:val="left"/>
+      <w:pPr>
+        <w:tabs>
+          <w:tab w:val="num" w:pos="4287"/>
+        </w:tabs>
+        <w:ind w:left="4287" w:hanging="360"/>
+      </w:pPr>
+      <w:rPr>
+        <w:rFonts w:ascii="Symbol" w:hAnsi="Symbol" w:cs="Symbol" w:hint="default"/>
+        <w:rFonts w:cs="OpenSymbol"/>
+      </w:rPr>
+    </w:lvl>
+    <w:lvl w:ilvl="7">
+      <w:start w:val="1"/>
+      <w:numFmt w:val="bullet"/>
+      <w:lvlText w:val="◦"/>
+      <w:lvlJc w:val="left"/>
+      <w:pPr>
+        <w:tabs>
+          <w:tab w:val="num" w:pos="4647"/>
+        </w:tabs>
+        <w:ind w:left="4647" w:hanging="360"/>
+      </w:pPr>
+      <w:rPr>
+        <w:rFonts w:ascii="OpenSymbol" w:hAnsi="OpenSymbol" w:cs="OpenSymbol" w:hint="default"/>
+        <w:rFonts w:cs="OpenSymbol"/>
+      </w:rPr>
+    </w:lvl>
+    <w:lvl w:ilvl="8">
+      <w:start w:val="1"/>
+      <w:numFmt w:val="bullet"/>
+      <w:lvlText w:val="▪"/>
+      <w:lvlJc w:val="left"/>
+      <w:pPr>
+        <w:tabs>
+          <w:tab w:val="num" w:pos="5007"/>
+        </w:tabs>
+        <w:ind w:left="5007" w:hanging="360"/>
+      </w:pPr>
+      <w:rPr>
+        <w:rFonts w:ascii="OpenSymbol" w:hAnsi="OpenSymbol" w:cs="OpenSymbol" w:hint="default"/>
+        <w:rFonts w:cs="OpenSymbol"/>
+      </w:rPr>
+    </w:lvl>
+  </w:abstractNum>
+  <w:abstractNum w:abstractNumId="7">
+    <w:lvl w:ilvl="0">
+      <w:start w:val="1"/>
+      <w:numFmt w:val="bullet"/>
+      <w:lvlText w:val=""/>
+      <w:lvlJc w:val="left"/>
+      <w:pPr>
+        <w:tabs>
+          <w:tab w:val="num" w:pos="2127"/>
+        </w:tabs>
+        <w:ind w:left="2127" w:hanging="360"/>
+      </w:pPr>
+      <w:rPr>
+        <w:rFonts w:ascii="Symbol" w:hAnsi="Symbol" w:cs="Symbol" w:hint="default"/>
+        <w:rFonts w:cs="OpenSymbol"/>
+      </w:rPr>
+    </w:lvl>
+    <w:lvl w:ilvl="1">
+      <w:start w:val="1"/>
+      <w:numFmt w:val="bullet"/>
+      <w:lvlText w:val="◦"/>
+      <w:lvlJc w:val="left"/>
+      <w:pPr>
+        <w:tabs>
+          <w:tab w:val="num" w:pos="2487"/>
+        </w:tabs>
+        <w:ind w:left="2487" w:hanging="360"/>
+      </w:pPr>
+      <w:rPr>
+        <w:rFonts w:ascii="OpenSymbol" w:hAnsi="OpenSymbol" w:cs="OpenSymbol" w:hint="default"/>
+        <w:rFonts w:cs="OpenSymbol"/>
+      </w:rPr>
+    </w:lvl>
+    <w:lvl w:ilvl="2">
+      <w:start w:val="1"/>
+      <w:numFmt w:val="bullet"/>
+      <w:lvlText w:val="▪"/>
+      <w:lvlJc w:val="left"/>
+      <w:pPr>
+        <w:tabs>
+          <w:tab w:val="num" w:pos="2847"/>
+        </w:tabs>
+        <w:ind w:left="2847" w:hanging="360"/>
+      </w:pPr>
+      <w:rPr>
+        <w:rFonts w:ascii="OpenSymbol" w:hAnsi="OpenSymbol" w:cs="OpenSymbol" w:hint="default"/>
+        <w:rFonts w:cs="OpenSymbol"/>
+      </w:rPr>
+    </w:lvl>
+    <w:lvl w:ilvl="3">
+      <w:start w:val="1"/>
+      <w:numFmt w:val="bullet"/>
+      <w:lvlText w:val=""/>
+      <w:lvlJc w:val="left"/>
+      <w:pPr>
+        <w:tabs>
+          <w:tab w:val="num" w:pos="3207"/>
+        </w:tabs>
+        <w:ind w:left="3207" w:hanging="360"/>
+      </w:pPr>
+      <w:rPr>
+        <w:rFonts w:ascii="Symbol" w:hAnsi="Symbol" w:cs="Symbol" w:hint="default"/>
+        <w:rFonts w:cs="OpenSymbol"/>
+      </w:rPr>
+    </w:lvl>
+    <w:lvl w:ilvl="4">
+      <w:start w:val="1"/>
+      <w:numFmt w:val="bullet"/>
+      <w:lvlText w:val="◦"/>
+      <w:lvlJc w:val="left"/>
+      <w:pPr>
+        <w:tabs>
+          <w:tab w:val="num" w:pos="3567"/>
+        </w:tabs>
+        <w:ind w:left="3567" w:hanging="360"/>
+      </w:pPr>
+      <w:rPr>
+        <w:rFonts w:ascii="OpenSymbol" w:hAnsi="OpenSymbol" w:cs="OpenSymbol" w:hint="default"/>
+        <w:rFonts w:cs="OpenSymbol"/>
+      </w:rPr>
+    </w:lvl>
+    <w:lvl w:ilvl="5">
+      <w:start w:val="1"/>
+      <w:numFmt w:val="bullet"/>
+      <w:lvlText w:val="▪"/>
+      <w:lvlJc w:val="left"/>
+      <w:pPr>
+        <w:tabs>
+          <w:tab w:val="num" w:pos="3927"/>
+        </w:tabs>
+        <w:ind w:left="3927" w:hanging="360"/>
+      </w:pPr>
+      <w:rPr>
+        <w:rFonts w:ascii="OpenSymbol" w:hAnsi="OpenSymbol" w:cs="OpenSymbol" w:hint="default"/>
+        <w:rFonts w:cs="OpenSymbol"/>
+      </w:rPr>
+    </w:lvl>
+    <w:lvl w:ilvl="6">
+      <w:start w:val="1"/>
+      <w:numFmt w:val="bullet"/>
+      <w:lvlText w:val=""/>
+      <w:lvlJc w:val="left"/>
+      <w:pPr>
+        <w:tabs>
+          <w:tab w:val="num" w:pos="4287"/>
+        </w:tabs>
+        <w:ind w:left="4287" w:hanging="360"/>
+      </w:pPr>
+      <w:rPr>
+        <w:rFonts w:ascii="Symbol" w:hAnsi="Symbol" w:cs="Symbol" w:hint="default"/>
+        <w:rFonts w:cs="OpenSymbol"/>
+      </w:rPr>
+    </w:lvl>
+    <w:lvl w:ilvl="7">
+      <w:start w:val="1"/>
+      <w:numFmt w:val="bullet"/>
+      <w:lvlText w:val="◦"/>
+      <w:lvlJc w:val="left"/>
+      <w:pPr>
+        <w:tabs>
+          <w:tab w:val="num" w:pos="4647"/>
+        </w:tabs>
+        <w:ind w:left="4647" w:hanging="360"/>
+      </w:pPr>
+      <w:rPr>
+        <w:rFonts w:ascii="OpenSymbol" w:hAnsi="OpenSymbol" w:cs="OpenSymbol" w:hint="default"/>
+        <w:rFonts w:cs="OpenSymbol"/>
+      </w:rPr>
+    </w:lvl>
+    <w:lvl w:ilvl="8">
+      <w:start w:val="1"/>
+      <w:numFmt w:val="bullet"/>
+      <w:lvlText w:val="▪"/>
+      <w:lvlJc w:val="left"/>
+      <w:pPr>
+        <w:tabs>
+          <w:tab w:val="num" w:pos="5007"/>
+        </w:tabs>
+        <w:ind w:left="5007" w:hanging="360"/>
+      </w:pPr>
+      <w:rPr>
+        <w:rFonts w:ascii="OpenSymbol" w:hAnsi="OpenSymbol" w:cs="OpenSymbol" w:hint="default"/>
+        <w:rFonts w:cs="OpenSymbol"/>
+      </w:rPr>
+    </w:lvl>
+  </w:abstractNum>
+  <w:abstractNum w:abstractNumId="8">
+    <w:lvl w:ilvl="0">
+      <w:start w:val="1"/>
+      <w:numFmt w:val="bullet"/>
+      <w:lvlText w:val=""/>
+      <w:lvlJc w:val="left"/>
+      <w:pPr>
+        <w:tabs>
+          <w:tab w:val="num" w:pos="2138"/>
+        </w:tabs>
+        <w:ind w:left="2138" w:hanging="360"/>
+      </w:pPr>
+      <w:rPr>
+        <w:rFonts w:ascii="Symbol" w:hAnsi="Symbol" w:cs="Symbol" w:hint="default"/>
+        <w:rFonts w:cs="OpenSymbol"/>
+      </w:rPr>
+    </w:lvl>
+    <w:lvl w:ilvl="1">
+      <w:start w:val="1"/>
+      <w:numFmt w:val="bullet"/>
+      <w:lvlText w:val="◦"/>
+      <w:lvlJc w:val="left"/>
+      <w:pPr>
+        <w:tabs>
+          <w:tab w:val="num" w:pos="2498"/>
+        </w:tabs>
+        <w:ind w:left="2498" w:hanging="360"/>
+      </w:pPr>
+      <w:rPr>
+        <w:rFonts w:ascii="OpenSymbol" w:hAnsi="OpenSymbol" w:cs="OpenSymbol" w:hint="default"/>
+        <w:rFonts w:cs="OpenSymbol"/>
+      </w:rPr>
+    </w:lvl>
+    <w:lvl w:ilvl="2">
+      <w:start w:val="1"/>
+      <w:numFmt w:val="bullet"/>
+      <w:lvlText w:val="▪"/>
+      <w:lvlJc w:val="left"/>
+      <w:pPr>
+        <w:tabs>
+          <w:tab w:val="num" w:pos="2858"/>
+        </w:tabs>
+        <w:ind w:left="2858" w:hanging="360"/>
+      </w:pPr>
+      <w:rPr>
+        <w:rFonts w:ascii="OpenSymbol" w:hAnsi="OpenSymbol" w:cs="OpenSymbol" w:hint="default"/>
+        <w:rFonts w:cs="OpenSymbol"/>
+      </w:rPr>
+    </w:lvl>
+    <w:lvl w:ilvl="3">
+      <w:start w:val="1"/>
+      <w:numFmt w:val="bullet"/>
+      <w:lvlText w:val=""/>
+      <w:lvlJc w:val="left"/>
+      <w:pPr>
+        <w:tabs>
+          <w:tab w:val="num" w:pos="3218"/>
+        </w:tabs>
+        <w:ind w:left="3218" w:hanging="360"/>
+      </w:pPr>
+      <w:rPr>
+        <w:rFonts w:ascii="Symbol" w:hAnsi="Symbol" w:cs="Symbol" w:hint="default"/>
+        <w:rFonts w:cs="OpenSymbol"/>
+      </w:rPr>
+    </w:lvl>
+    <w:lvl w:ilvl="4">
+      <w:start w:val="1"/>
+      <w:numFmt w:val="bullet"/>
+      <w:lvlText w:val="◦"/>
+      <w:lvlJc w:val="left"/>
+      <w:pPr>
+        <w:tabs>
+          <w:tab w:val="num" w:pos="3578"/>
+        </w:tabs>
+        <w:ind w:left="3578" w:hanging="360"/>
+      </w:pPr>
+      <w:rPr>
+        <w:rFonts w:ascii="OpenSymbol" w:hAnsi="OpenSymbol" w:cs="OpenSymbol" w:hint="default"/>
+        <w:rFonts w:cs="OpenSymbol"/>
+      </w:rPr>
+    </w:lvl>
+    <w:lvl w:ilvl="5">
+      <w:start w:val="1"/>
+      <w:numFmt w:val="bullet"/>
+      <w:lvlText w:val="▪"/>
+      <w:lvlJc w:val="left"/>
+      <w:pPr>
+        <w:tabs>
+          <w:tab w:val="num" w:pos="3938"/>
+        </w:tabs>
+        <w:ind w:left="3938" w:hanging="360"/>
+      </w:pPr>
+      <w:rPr>
+        <w:rFonts w:ascii="OpenSymbol" w:hAnsi="OpenSymbol" w:cs="OpenSymbol" w:hint="default"/>
+        <w:rFonts w:cs="OpenSymbol"/>
+      </w:rPr>
+    </w:lvl>
+    <w:lvl w:ilvl="6">
+      <w:start w:val="1"/>
+      <w:numFmt w:val="bullet"/>
+      <w:lvlText w:val=""/>
+      <w:lvlJc w:val="left"/>
+      <w:pPr>
+        <w:tabs>
+          <w:tab w:val="num" w:pos="4298"/>
+        </w:tabs>
+        <w:ind w:left="4298" w:hanging="360"/>
+      </w:pPr>
+      <w:rPr>
+        <w:rFonts w:ascii="Symbol" w:hAnsi="Symbol" w:cs="Symbol" w:hint="default"/>
+        <w:rFonts w:cs="OpenSymbol"/>
+      </w:rPr>
+    </w:lvl>
+    <w:lvl w:ilvl="7">
+      <w:start w:val="1"/>
+      <w:numFmt w:val="bullet"/>
+      <w:lvlText w:val="◦"/>
+      <w:lvlJc w:val="left"/>
+      <w:pPr>
+        <w:tabs>
+          <w:tab w:val="num" w:pos="4658"/>
+        </w:tabs>
+        <w:ind w:left="4658" w:hanging="360"/>
+      </w:pPr>
+      <w:rPr>
+        <w:rFonts w:ascii="OpenSymbol" w:hAnsi="OpenSymbol" w:cs="OpenSymbol" w:hint="default"/>
+        <w:rFonts w:cs="OpenSymbol"/>
+      </w:rPr>
+    </w:lvl>
+    <w:lvl w:ilvl="8">
+      <w:start w:val="1"/>
+      <w:numFmt w:val="bullet"/>
+      <w:lvlText w:val="▪"/>
+      <w:lvlJc w:val="left"/>
+      <w:pPr>
+        <w:tabs>
+          <w:tab w:val="num" w:pos="5018"/>
+        </w:tabs>
+        <w:ind w:left="5018" w:hanging="360"/>
+      </w:pPr>
+      <w:rPr>
+        <w:rFonts w:ascii="OpenSymbol" w:hAnsi="OpenSymbol" w:cs="OpenSymbol" w:hint="default"/>
+        <w:rFonts w:cs="OpenSymbol"/>
+      </w:rPr>
+    </w:lvl>
+  </w:abstractNum>
+  <w:abstractNum w:abstractNumId="9">
+    <w:lvl w:ilvl="0">
+      <w:start w:val="1"/>
+      <w:numFmt w:val="bullet"/>
+      <w:lvlText w:val=""/>
+      <w:lvlJc w:val="left"/>
+      <w:pPr>
+        <w:tabs>
+          <w:tab w:val="num" w:pos="2160"/>
+        </w:tabs>
+        <w:ind w:left="2160" w:hanging="360"/>
+      </w:pPr>
+      <w:rPr>
+        <w:rFonts w:ascii="Symbol" w:hAnsi="Symbol" w:cs="Symbol" w:hint="default"/>
+        <w:rFonts w:cs="OpenSymbol"/>
+      </w:rPr>
+    </w:lvl>
+    <w:lvl w:ilvl="1">
+      <w:start w:val="1"/>
+      <w:numFmt w:val="bullet"/>
+      <w:lvlText w:val="◦"/>
+      <w:lvlJc w:val="left"/>
+      <w:pPr>
+        <w:tabs>
+          <w:tab w:val="num" w:pos="2520"/>
+        </w:tabs>
+        <w:ind w:left="2520" w:hanging="360"/>
+      </w:pPr>
+      <w:rPr>
+        <w:rFonts w:ascii="OpenSymbol" w:hAnsi="OpenSymbol" w:cs="OpenSymbol" w:hint="default"/>
+        <w:rFonts w:cs="OpenSymbol"/>
+      </w:rPr>
+    </w:lvl>
+    <w:lvl w:ilvl="2">
+      <w:start w:val="1"/>
+      <w:numFmt w:val="bullet"/>
+      <w:lvlText w:val="▪"/>
+      <w:lvlJc w:val="left"/>
+      <w:pPr>
+        <w:tabs>
+          <w:tab w:val="num" w:pos="2880"/>
+        </w:tabs>
+        <w:ind w:left="2880" w:hanging="360"/>
+      </w:pPr>
+      <w:rPr>
+        <w:rFonts w:ascii="OpenSymbol" w:hAnsi="OpenSymbol" w:cs="OpenSymbol" w:hint="default"/>
+        <w:rFonts w:cs="OpenSymbol"/>
+      </w:rPr>
+    </w:lvl>
+    <w:lvl w:ilvl="3">
+      <w:start w:val="1"/>
+      <w:numFmt w:val="bullet"/>
+      <w:lvlText w:val=""/>
+      <w:lvlJc w:val="left"/>
+      <w:pPr>
+        <w:tabs>
+          <w:tab w:val="num" w:pos="3240"/>
+        </w:tabs>
+        <w:ind w:left="3240" w:hanging="360"/>
+      </w:pPr>
+      <w:rPr>
+        <w:rFonts w:ascii="Symbol" w:hAnsi="Symbol" w:cs="Symbol" w:hint="default"/>
+        <w:rFonts w:cs="OpenSymbol"/>
+      </w:rPr>
+    </w:lvl>
+    <w:lvl w:ilvl="4">
+      <w:start w:val="1"/>
+      <w:numFmt w:val="bullet"/>
+      <w:lvlText w:val="◦"/>
+      <w:lvlJc w:val="left"/>
+      <w:pPr>
+        <w:tabs>
+          <w:tab w:val="num" w:pos="3600"/>
+        </w:tabs>
+        <w:ind w:left="3600" w:hanging="360"/>
+      </w:pPr>
+      <w:rPr>
+        <w:rFonts w:ascii="OpenSymbol" w:hAnsi="OpenSymbol" w:cs="OpenSymbol" w:hint="default"/>
+        <w:rFonts w:cs="OpenSymbol"/>
+      </w:rPr>
+    </w:lvl>
+    <w:lvl w:ilvl="5">
+      <w:start w:val="1"/>
+      <w:numFmt w:val="bullet"/>
+      <w:lvlText w:val="▪"/>
+      <w:lvlJc w:val="left"/>
+      <w:pPr>
+        <w:tabs>
+          <w:tab w:val="num" w:pos="3960"/>
+        </w:tabs>
+        <w:ind w:left="3960" w:hanging="360"/>
+      </w:pPr>
+      <w:rPr>
+        <w:rFonts w:ascii="OpenSymbol" w:hAnsi="OpenSymbol" w:cs="OpenSymbol" w:hint="default"/>
+        <w:rFonts w:cs="OpenSymbol"/>
+      </w:rPr>
+    </w:lvl>
+    <w:lvl w:ilvl="6">
+      <w:start w:val="1"/>
+      <w:numFmt w:val="bullet"/>
+      <w:lvlText w:val=""/>
+      <w:lvlJc w:val="left"/>
+      <w:pPr>
+        <w:tabs>
+          <w:tab w:val="num" w:pos="4320"/>
+        </w:tabs>
+        <w:ind w:left="4320" w:hanging="360"/>
+      </w:pPr>
+      <w:rPr>
+        <w:rFonts w:ascii="Symbol" w:hAnsi="Symbol" w:cs="Symbol" w:hint="default"/>
+        <w:rFonts w:cs="OpenSymbol"/>
+      </w:rPr>
+    </w:lvl>
+    <w:lvl w:ilvl="7">
+      <w:start w:val="1"/>
+      <w:numFmt w:val="bullet"/>
+      <w:lvlText w:val="◦"/>
+      <w:lvlJc w:val="left"/>
+      <w:pPr>
+        <w:tabs>
+          <w:tab w:val="num" w:pos="4680"/>
+        </w:tabs>
+        <w:ind w:left="4680" w:hanging="360"/>
+      </w:pPr>
+      <w:rPr>
+        <w:rFonts w:ascii="OpenSymbol" w:hAnsi="OpenSymbol" w:cs="OpenSymbol" w:hint="default"/>
+        <w:rFonts w:cs="OpenSymbol"/>
+      </w:rPr>
+    </w:lvl>
+    <w:lvl w:ilvl="8">
+      <w:start w:val="1"/>
+      <w:numFmt w:val="bullet"/>
+      <w:lvlText w:val="▪"/>
+      <w:lvlJc w:val="left"/>
+      <w:pPr>
+        <w:tabs>
+          <w:tab w:val="num" w:pos="5040"/>
+        </w:tabs>
+        <w:ind w:left="5040" w:hanging="360"/>
+      </w:pPr>
+      <w:rPr>
+        <w:rFonts w:ascii="OpenSymbol" w:hAnsi="OpenSymbol" w:cs="OpenSymbol" w:hint="default"/>
+        <w:rFonts w:cs="OpenSymbol"/>
+      </w:rPr>
+    </w:lvl>
+  </w:abstractNum>
+  <w:abstractNum w:abstractNumId="10">
     <w:lvl w:ilvl="0">
       <w:start w:val="1"/>
       <w:numFmt w:val="none"/>
@@ -2935,6 +3913,18 @@
   <w:num w:numId="6">
     <w:abstractNumId w:val="6"/>
   </w:num>
+  <w:num w:numId="7">
+    <w:abstractNumId w:val="7"/>
+  </w:num>
+  <w:num w:numId="8">
+    <w:abstractNumId w:val="8"/>
+  </w:num>
+  <w:num w:numId="9">
+    <w:abstractNumId w:val="9"/>
+  </w:num>
+  <w:num w:numId="10">
+    <w:abstractNumId w:val="10"/>
+  </w:num>
 </w:numbering>
 </file>
 
@@ -2962,9 +3952,7 @@
         <w:tab w:val="left" w:pos="720" w:leader="none"/>
       </w:tabs>
       <w:suppressAutoHyphens w:val="true"/>
-      <w:kinsoku w:val="true"/>
-      <w:overflowPunct w:val="true"/>
-      <w:autoSpaceDE w:val="true"/>
+      <w:overflowPunct w:val="false"/>
       <w:bidi w:val="0"/>
       <w:spacing w:lineRule="atLeast" w:line="100" w:before="0" w:after="0"/>
       <w:jc w:val="left"/>
@@ -3003,10 +3991,6 @@
     <w:basedOn w:val="Heading"/>
     <w:qFormat/>
     <w:pPr>
-      <w:numPr>
-        <w:ilvl w:val="0"/>
-        <w:numId w:val="0"/>
-      </w:numPr>
       <w:outlineLvl w:val="3"/>
     </w:pPr>
     <w:rPr>
@@ -3212,6 +4196,44 @@
       <w:color w:val="404040"/>
     </w:rPr>
   </w:style>
+  <w:style w:type="character" w:styleId="ListLabel19">
+    <w:name w:val="ListLabel 19"/>
+    <w:qFormat/>
+    <w:rPr>
+      <w:rFonts w:cs="Symbol"/>
+      <w:color w:val="00000A"/>
+    </w:rPr>
+  </w:style>
+  <w:style w:type="character" w:styleId="ListLabel20">
+    <w:name w:val="ListLabel 20"/>
+    <w:qFormat/>
+    <w:rPr>
+      <w:rFonts w:cs="Courier New"/>
+    </w:rPr>
+  </w:style>
+  <w:style w:type="character" w:styleId="ListLabel21">
+    <w:name w:val="ListLabel 21"/>
+    <w:qFormat/>
+    <w:rPr>
+      <w:rFonts w:cs="Wingdings"/>
+    </w:rPr>
+  </w:style>
+  <w:style w:type="character" w:styleId="ListLabel22">
+    <w:name w:val="ListLabel 22"/>
+    <w:qFormat/>
+    <w:rPr>
+      <w:rFonts w:cs="Symbol"/>
+      <w:b/>
+    </w:rPr>
+  </w:style>
+  <w:style w:type="character" w:styleId="ListLabel23">
+    <w:name w:val="ListLabel 23"/>
+    <w:qFormat/>
+    <w:rPr>
+      <w:rFonts w:cs="Symbol"/>
+      <w:color w:val="404040"/>
+    </w:rPr>
+  </w:style>
   <w:style w:type="paragraph" w:styleId="Heading">
     <w:name w:val="Heading"/>
     <w:basedOn w:val="Normal"/>
@@ -3237,10 +4259,15 @@
   </w:style>
   <w:style w:type="paragraph" w:styleId="List">
     <w:name w:val="List"/>
-    <w:basedOn w:val="Textbody1"/>
-    <w:pPr/>
+    <w:pPr>
+      <w:widowControl w:val="false"/>
+    </w:pPr>
     <w:rPr>
-      <w:rFonts w:cs="Lohit Hindi"/>
+      <w:rFonts w:cs="Lohit Hindi" w:ascii="Liberation Serif" w:hAnsi="Liberation Serif" w:eastAsia="Droid Sans Fallback"/>
+      <w:color w:val="auto"/>
+      <w:sz w:val="24"/>
+      <w:szCs w:val="24"/>
+      <w:lang w:val="en-IN" w:eastAsia="zh-CN" w:bidi="hi-IN"/>
     </w:rPr>
   </w:style>
   <w:style w:type="paragraph" w:styleId="Caption">

</xml_diff>

<commit_message>
Adding Gene Analysis Experience
</commit_message>
<xml_diff>
--- a/Resume.docx
+++ b/Resume.docx
@@ -133,21 +133,7 @@
           <w:rFonts w:eastAsia="Calibri"/>
           <w:u w:val="single"/>
         </w:rPr>
-        <w:t xml:space="preserve">Software </w:t>
-      </w:r>
-      <w:r>
-        <w:rPr>
-          <w:rFonts w:eastAsia="Calibri"/>
-          <w:u w:val="single"/>
-        </w:rPr>
-        <w:t>Architect</w:t>
-      </w:r>
-      <w:r>
-        <w:rPr>
-          <w:rFonts w:eastAsia="Calibri"/>
-          <w:u w:val="single"/>
-        </w:rPr>
-        <w:t xml:space="preserve">  at </w:t>
+        <w:t xml:space="preserve">Software Architect  at </w:t>
       </w:r>
       <w:bookmarkStart w:id="0" w:name="_GoBack1"/>
       <w:bookmarkEnd w:id="0"/>
@@ -156,14 +142,7 @@
           <w:rFonts w:eastAsia="Calibri"/>
           <w:u w:val="single"/>
         </w:rPr>
-        <w:t xml:space="preserve"> </w:t>
-      </w:r>
-      <w:r>
-        <w:rPr>
-          <w:rFonts w:eastAsia="Calibri"/>
-          <w:u w:val="single"/>
-        </w:rPr>
-        <w:t>Modak Analytics</w:t>
+        <w:t xml:space="preserve"> Modak Analytics</w:t>
       </w:r>
       <w:r>
         <w:rPr>
@@ -187,39 +166,7 @@
           <w:color w:val="808080"/>
           <w:u w:val="single"/>
         </w:rPr>
-        <w:t>[</w:t>
-      </w:r>
-      <w:r>
-        <w:rPr>
-          <w:rFonts w:eastAsia="Calibri"/>
-          <w:color w:val="808080"/>
-          <w:u w:val="single"/>
-        </w:rPr>
-        <w:t>March 2017</w:t>
-      </w:r>
-      <w:r>
-        <w:rPr>
-          <w:rFonts w:eastAsia="Calibri"/>
-          <w:color w:val="808080"/>
-          <w:u w:val="single"/>
-        </w:rPr>
-        <w:t xml:space="preserve">– </w:t>
-      </w:r>
-      <w:r>
-        <w:rPr>
-          <w:rFonts w:eastAsia="Calibri"/>
-          <w:color w:val="808080"/>
-          <w:u w:val="single"/>
-        </w:rPr>
-        <w:t>Till Date</w:t>
-      </w:r>
-      <w:r>
-        <w:rPr>
-          <w:rFonts w:eastAsia="Calibri"/>
-          <w:color w:val="808080"/>
-          <w:u w:val="single"/>
-        </w:rPr>
-        <w:t>]</w:t>
+        <w:t>[March 2017– Till Date]</w:t>
       </w:r>
     </w:p>
     <w:p>
@@ -241,6 +188,31 @@
       <w:r>
         <w:rPr>
           <w:rFonts w:eastAsia="Calibri"/>
+          <w:color w:val="808080"/>
+          <w:u w:val="none"/>
+        </w:rPr>
+        <w:t>[Gene Analysis Project]</w:t>
+      </w:r>
+    </w:p>
+    <w:p>
+      <w:pPr>
+        <w:pStyle w:val="ListParagraph"/>
+        <w:spacing w:lineRule="auto" w:line="276"/>
+        <w:rPr>
+          <w:u w:val="none"/>
+        </w:rPr>
+      </w:pPr>
+      <w:r>
+        <w:rPr>
+          <w:rFonts w:eastAsia="Calibri"/>
+          <w:color w:val="808080"/>
+          <w:u w:val="none"/>
+        </w:rPr>
+        <w:tab/>
+      </w:r>
+      <w:r>
+        <w:rPr>
+          <w:rFonts w:eastAsia="Calibri"/>
           <w:color w:val="000000"/>
           <w:u w:val="none"/>
         </w:rPr>
@@ -262,7 +234,7 @@
           <w:u w:val="none"/>
         </w:rPr>
         <w:tab/>
-        <w:t xml:space="preserve">Designed and developing a scalable microservices architecture </w:t>
+        <w:t>Porting Hail code from 0.1 version to 0.2 for all the pyspark code</w:t>
       </w:r>
     </w:p>
     <w:p>
@@ -280,10 +252,7 @@
           <w:u w:val="none"/>
         </w:rPr>
         <w:tab/>
-        <w:t xml:space="preserve">Wrote a micro service in python to read the user requests and invoke multiple asynchronous tasks </w:t>
-        <w:tab/>
-        <w:tab/>
-        <w:t>based on the request</w:t>
+        <w:t>Applying Regression Analysis and Mixed Models to genes for GWAS</w:t>
       </w:r>
     </w:p>
     <w:p>
@@ -301,25 +270,14 @@
           <w:u w:val="none"/>
         </w:rPr>
         <w:tab/>
-        <w:t>Wrote Dockerfiles to containerize all the microservices</w:t>
-      </w:r>
-    </w:p>
-    <w:p>
-      <w:pPr>
-        <w:pStyle w:val="ListParagraph"/>
-        <w:spacing w:lineRule="auto" w:line="276"/>
-        <w:rPr>
-          <w:u w:val="none"/>
-        </w:rPr>
-      </w:pPr>
+      </w:r>
       <w:r>
         <w:rPr>
           <w:rFonts w:eastAsia="Calibri"/>
           <w:color w:val="000000"/>
           <w:u w:val="none"/>
         </w:rPr>
-        <w:tab/>
-        <w:t>Wrote ansible playbook to spin up docker containers on demand on multiple clusters</w:t>
+        <w:t>Creating a Data Scientist WorkBench to allow Data Analysis perform visual programming.</w:t>
       </w:r>
     </w:p>
     <w:p>
@@ -337,23 +295,193 @@
           <w:u w:val="none"/>
         </w:rPr>
         <w:tab/>
-        <w:t>Designed authentication architecture for the microservices communication</w:t>
-      </w:r>
-    </w:p>
-    <w:p>
-      <w:pPr>
-        <w:pStyle w:val="ListParagraph"/>
-        <w:spacing w:lineRule="auto" w:line="276"/>
-        <w:rPr>
-          <w:u w:val="none"/>
-        </w:rPr>
-      </w:pPr>
-      <w:r>
-        <w:rPr>
-          <w:rFonts w:eastAsia="Calibri"/>
+      </w:r>
+      <w:r>
+        <w:rPr>
+          <w:rFonts w:eastAsia="Calibri"/>
+          <w:b/>
+          <w:bCs/>
           <w:color w:val="000000"/>
           <w:u w:val="none"/>
         </w:rPr>
+        <w:t>Skills</w:t>
+      </w:r>
+      <w:r>
+        <w:rPr>
+          <w:rFonts w:eastAsia="Calibri"/>
+          <w:color w:val="000000"/>
+          <w:u w:val="none"/>
+        </w:rPr>
+        <w:t>: Python, Scala, PySpark, Spark, GPU, ruby</w:t>
+      </w:r>
+    </w:p>
+    <w:p>
+      <w:pPr>
+        <w:pStyle w:val="ListParagraph"/>
+        <w:spacing w:lineRule="auto" w:line="276"/>
+        <w:rPr>
+          <w:rFonts w:eastAsia="Calibri"/>
+          <w:color w:val="000000"/>
+        </w:rPr>
+      </w:pPr>
+      <w:r>
+        <w:rPr>
+          <w:u w:val="none"/>
+        </w:rPr>
+      </w:r>
+    </w:p>
+    <w:p>
+      <w:pPr>
+        <w:pStyle w:val="ListParagraph"/>
+        <w:spacing w:lineRule="auto" w:line="276"/>
+        <w:rPr>
+          <w:u w:val="none"/>
+        </w:rPr>
+      </w:pPr>
+      <w:r>
+        <w:rPr>
+          <w:rFonts w:eastAsia="Calibri"/>
+          <w:color w:val="808080"/>
+          <w:u w:val="none"/>
+        </w:rPr>
+        <w:tab/>
+        <w:t>[Edge Node On Demand Project]</w:t>
+      </w:r>
+    </w:p>
+    <w:p>
+      <w:pPr>
+        <w:pStyle w:val="ListParagraph"/>
+        <w:spacing w:lineRule="auto" w:line="276"/>
+        <w:rPr>
+          <w:u w:val="none"/>
+        </w:rPr>
+      </w:pPr>
+      <w:r>
+        <w:rPr>
+          <w:rFonts w:eastAsia="Calibri"/>
+          <w:color w:val="808080"/>
+          <w:u w:val="none"/>
+        </w:rPr>
+        <w:tab/>
+      </w:r>
+      <w:bookmarkStart w:id="1" w:name="__DdeLink__257_871555700"/>
+      <w:bookmarkEnd w:id="1"/>
+      <w:r>
+        <w:rPr>
+          <w:rFonts w:eastAsia="Calibri"/>
+          <w:color w:val="000000"/>
+          <w:u w:val="none"/>
+        </w:rPr>
+        <w:t>Leading a team of 5 (UI and Backend resources)</w:t>
+      </w:r>
+    </w:p>
+    <w:p>
+      <w:pPr>
+        <w:pStyle w:val="ListParagraph"/>
+        <w:spacing w:lineRule="auto" w:line="276"/>
+        <w:rPr>
+          <w:u w:val="none"/>
+        </w:rPr>
+      </w:pPr>
+      <w:r>
+        <w:rPr>
+          <w:rFonts w:eastAsia="Calibri"/>
+          <w:color w:val="000000"/>
+          <w:u w:val="none"/>
+        </w:rPr>
+        <w:tab/>
+        <w:t xml:space="preserve">Designed and developing a scalable microservices architecture </w:t>
+      </w:r>
+    </w:p>
+    <w:p>
+      <w:pPr>
+        <w:pStyle w:val="ListParagraph"/>
+        <w:spacing w:lineRule="auto" w:line="276"/>
+        <w:rPr>
+          <w:u w:val="none"/>
+        </w:rPr>
+      </w:pPr>
+      <w:r>
+        <w:rPr>
+          <w:rFonts w:eastAsia="Calibri"/>
+          <w:color w:val="000000"/>
+          <w:u w:val="none"/>
+        </w:rPr>
+        <w:tab/>
+        <w:t xml:space="preserve">Wrote a micro service in python to read the user requests and invoke multiple asynchronous tasks </w:t>
+        <w:tab/>
+        <w:tab/>
+        <w:t>based on the request</w:t>
+      </w:r>
+    </w:p>
+    <w:p>
+      <w:pPr>
+        <w:pStyle w:val="ListParagraph"/>
+        <w:spacing w:lineRule="auto" w:line="276"/>
+        <w:rPr>
+          <w:u w:val="none"/>
+        </w:rPr>
+      </w:pPr>
+      <w:r>
+        <w:rPr>
+          <w:rFonts w:eastAsia="Calibri"/>
+          <w:color w:val="000000"/>
+          <w:u w:val="none"/>
+        </w:rPr>
+        <w:tab/>
+        <w:t>Wrote Dockerfiles to containerize all the microservices</w:t>
+      </w:r>
+    </w:p>
+    <w:p>
+      <w:pPr>
+        <w:pStyle w:val="ListParagraph"/>
+        <w:spacing w:lineRule="auto" w:line="276"/>
+        <w:rPr>
+          <w:u w:val="none"/>
+        </w:rPr>
+      </w:pPr>
+      <w:r>
+        <w:rPr>
+          <w:rFonts w:eastAsia="Calibri"/>
+          <w:color w:val="000000"/>
+          <w:u w:val="none"/>
+        </w:rPr>
+        <w:tab/>
+        <w:t>Wrote ansible playbook to spin up docker containers on demand on multiple clusters</w:t>
+      </w:r>
+    </w:p>
+    <w:p>
+      <w:pPr>
+        <w:pStyle w:val="ListParagraph"/>
+        <w:spacing w:lineRule="auto" w:line="276"/>
+        <w:rPr>
+          <w:u w:val="none"/>
+        </w:rPr>
+      </w:pPr>
+      <w:r>
+        <w:rPr>
+          <w:rFonts w:eastAsia="Calibri"/>
+          <w:color w:val="000000"/>
+          <w:u w:val="none"/>
+        </w:rPr>
+        <w:tab/>
+        <w:t>Designed authentication architecture for the microservices communication</w:t>
+      </w:r>
+    </w:p>
+    <w:p>
+      <w:pPr>
+        <w:pStyle w:val="ListParagraph"/>
+        <w:spacing w:lineRule="auto" w:line="276"/>
+        <w:rPr>
+          <w:u w:val="none"/>
+        </w:rPr>
+      </w:pPr>
+      <w:r>
+        <w:rPr>
+          <w:rFonts w:eastAsia="Calibri"/>
+          <w:color w:val="000000"/>
+          <w:u w:val="none"/>
+        </w:rPr>
         <w:tab/>
         <w:t>Designed the Services Discovery of all the micro services</w:t>
       </w:r>
@@ -369,8 +497,43 @@
       </w:pPr>
       <w:r>
         <w:rPr>
-          <w:u w:val="none"/>
-        </w:rPr>
+          <w:rFonts w:eastAsia="Calibri"/>
+          <w:color w:val="000000"/>
+        </w:rPr>
+        <w:tab/>
+      </w:r>
+      <w:r>
+        <w:rPr>
+          <w:rFonts w:eastAsia="Calibri"/>
+          <w:b/>
+          <w:bCs/>
+          <w:color w:val="000000"/>
+        </w:rPr>
+        <w:t>Skills</w:t>
+      </w:r>
+      <w:r>
+        <w:rPr>
+          <w:rFonts w:eastAsia="Calibri"/>
+          <w:color w:val="000000"/>
+        </w:rPr>
+        <w:t>: Scala, Python, MicroServices, REST, Docker, Netflix Eureka, Ansible</w:t>
+      </w:r>
+    </w:p>
+    <w:p>
+      <w:pPr>
+        <w:pStyle w:val="ListParagraph"/>
+        <w:spacing w:lineRule="auto" w:line="276"/>
+        <w:rPr>
+          <w:rFonts w:eastAsia="Calibri"/>
+          <w:color w:val="000000"/>
+        </w:rPr>
+      </w:pPr>
+      <w:r>
+        <w:rPr>
+          <w:rFonts w:eastAsia="Calibri"/>
+          <w:color w:val="000000"/>
+        </w:rPr>
+        <w:t xml:space="preserve"> </w:t>
       </w:r>
     </w:p>
     <w:p>
@@ -399,8 +562,8 @@
         </w:rPr>
         <w:t>Amazon</w:t>
       </w:r>
-      <w:bookmarkStart w:id="1" w:name="_GoBack"/>
-      <w:bookmarkEnd w:id="1"/>
+      <w:bookmarkStart w:id="2" w:name="_GoBack"/>
+      <w:bookmarkEnd w:id="2"/>
       <w:r>
         <w:rPr>
           <w:rFonts w:eastAsia="Calibri"/>
@@ -422,21 +585,7 @@
           <w:rFonts w:eastAsia="Calibri"/>
           <w:color w:val="808080"/>
         </w:rPr>
-        <w:t xml:space="preserve">[Sep 2016 – </w:t>
-      </w:r>
-      <w:r>
-        <w:rPr>
-          <w:rFonts w:eastAsia="Calibri"/>
-          <w:color w:val="808080"/>
-        </w:rPr>
-        <w:t>March 2017</w:t>
-      </w:r>
-      <w:r>
-        <w:rPr>
-          <w:rFonts w:eastAsia="Calibri"/>
-          <w:color w:val="808080"/>
-        </w:rPr>
-        <w:t>]</w:t>
+        <w:t>[Sep 2016 – March 2017]</w:t>
       </w:r>
     </w:p>
     <w:p>
@@ -454,8 +603,8 @@
         <w:tab/>
         <w:tab/>
       </w:r>
-      <w:bookmarkStart w:id="2" w:name="__DdeLink__237_283001498"/>
-      <w:bookmarkEnd w:id="2"/>
+      <w:bookmarkStart w:id="3" w:name="__DdeLink__237_283001498"/>
+      <w:bookmarkEnd w:id="3"/>
       <w:r>
         <w:rPr>
           <w:rFonts w:eastAsia="Calibri"/>
@@ -478,13 +627,29 @@
         </w:rPr>
         <w:tab/>
         <w:tab/>
-      </w:r>
+        <w:t>Took transition from Bangalore Gift Cards team to Hyderabad Gift Cards Team</w:t>
+      </w:r>
+    </w:p>
+    <w:p>
+      <w:pPr>
+        <w:pStyle w:val="Normal"/>
+        <w:spacing w:lineRule="auto" w:line="276"/>
+        <w:ind w:left="360" w:hanging="0"/>
+        <w:rPr/>
+      </w:pPr>
       <w:r>
         <w:rPr>
           <w:rFonts w:eastAsia="Calibri"/>
           <w:color w:val="000000"/>
         </w:rPr>
-        <w:t>Took transition from Bangalore Gift Cards team to Hyderabad Gift Cards Team</w:t>
+        <w:tab/>
+        <w:tab/>
+        <w:t xml:space="preserve">Designed and developed a feature to stop the user from trying to claim gift cards randomly N </w:t>
+        <w:tab/>
+        <w:tab/>
+        <w:tab/>
+        <w:tab/>
+        <w:t>number of times</w:t>
       </w:r>
     </w:p>
     <w:p>
@@ -501,12 +666,7 @@
         </w:rPr>
         <w:tab/>
         <w:tab/>
-        <w:t xml:space="preserve">Designed and developed a feature to stop the user from trying to claim gift cards randomly N </w:t>
-        <w:tab/>
-        <w:tab/>
-        <w:tab/>
-        <w:tab/>
-        <w:t>number of times</w:t>
+        <w:t>Rebranded Amazon.in Gift Cards to Amazon.in Pay balance</w:t>
       </w:r>
     </w:p>
     <w:p>
@@ -523,7 +683,22 @@
         </w:rPr>
         <w:tab/>
         <w:tab/>
-        <w:t>Rebranded Amazon.in Gift Cards to Amazon.in Pay balance</w:t>
+      </w:r>
+      <w:r>
+        <w:rPr>
+          <w:rFonts w:eastAsia="Calibri"/>
+          <w:b/>
+          <w:bCs/>
+          <w:color w:val="000000"/>
+        </w:rPr>
+        <w:t>Skills</w:t>
+      </w:r>
+      <w:r>
+        <w:rPr>
+          <w:rFonts w:eastAsia="Calibri"/>
+          <w:color w:val="000000"/>
+        </w:rPr>
+        <w:t>: Java, MicroServices, DynamoDb, SQS</w:t>
       </w:r>
     </w:p>
     <w:p>
@@ -913,14 +1088,14 @@
         <w:ind w:left="1440" w:hanging="0"/>
         <w:rPr/>
       </w:pPr>
-      <w:bookmarkStart w:id="3" w:name="__DdeLink__312_1657301801"/>
+      <w:bookmarkStart w:id="4" w:name="__DdeLink__312_1657301801"/>
       <w:r>
         <w:rPr>
           <w:rFonts w:eastAsia="Calibri"/>
         </w:rPr>
         <w:t>Develop</w:t>
       </w:r>
-      <w:bookmarkEnd w:id="3"/>
+      <w:bookmarkEnd w:id="4"/>
       <w:r>
         <w:rPr>
           <w:rFonts w:eastAsia="Calibri"/>
@@ -4038,7 +4213,7 @@
       <w:color w:val="00000A"/>
       <w:sz w:val="20"/>
       <w:szCs w:val="20"/>
-      <w:lang w:val="en-US" w:bidi="ar-SA" w:eastAsia="zh-CN"/>
+      <w:lang w:val="en-US" w:eastAsia="zh-CN" w:bidi="ar-SA"/>
     </w:rPr>
   </w:style>
   <w:style w:type="paragraph" w:styleId="Heading1">
@@ -4950,6 +5125,588 @@
     <w:name w:val="Numbering Symbols"/>
     <w:qFormat/>
     <w:rPr/>
+  </w:style>
+  <w:style w:type="character" w:styleId="ListLabel111">
+    <w:name w:val="ListLabel 111"/>
+    <w:qFormat/>
+    <w:rPr>
+      <w:rFonts w:cs="Symbol"/>
+      <w:color w:val="00000A"/>
+    </w:rPr>
+  </w:style>
+  <w:style w:type="character" w:styleId="ListLabel112">
+    <w:name w:val="ListLabel 112"/>
+    <w:qFormat/>
+    <w:rPr>
+      <w:rFonts w:cs="Courier New"/>
+    </w:rPr>
+  </w:style>
+  <w:style w:type="character" w:styleId="ListLabel113">
+    <w:name w:val="ListLabel 113"/>
+    <w:qFormat/>
+    <w:rPr>
+      <w:rFonts w:cs="Wingdings"/>
+    </w:rPr>
+  </w:style>
+  <w:style w:type="character" w:styleId="ListLabel114">
+    <w:name w:val="ListLabel 114"/>
+    <w:qFormat/>
+    <w:rPr>
+      <w:rFonts w:cs="Symbol"/>
+      <w:b/>
+    </w:rPr>
+  </w:style>
+  <w:style w:type="character" w:styleId="ListLabel115">
+    <w:name w:val="ListLabel 115"/>
+    <w:qFormat/>
+    <w:rPr>
+      <w:rFonts w:cs="Courier New"/>
+    </w:rPr>
+  </w:style>
+  <w:style w:type="character" w:styleId="ListLabel116">
+    <w:name w:val="ListLabel 116"/>
+    <w:qFormat/>
+    <w:rPr>
+      <w:rFonts w:cs="Wingdings"/>
+    </w:rPr>
+  </w:style>
+  <w:style w:type="character" w:styleId="ListLabel117">
+    <w:name w:val="ListLabel 117"/>
+    <w:qFormat/>
+    <w:rPr>
+      <w:rFonts w:cs="Symbol"/>
+      <w:b/>
+    </w:rPr>
+  </w:style>
+  <w:style w:type="character" w:styleId="ListLabel118">
+    <w:name w:val="ListLabel 118"/>
+    <w:qFormat/>
+    <w:rPr>
+      <w:rFonts w:cs="Courier New"/>
+    </w:rPr>
+  </w:style>
+  <w:style w:type="character" w:styleId="ListLabel119">
+    <w:name w:val="ListLabel 119"/>
+    <w:qFormat/>
+    <w:rPr>
+      <w:rFonts w:cs="Wingdings"/>
+    </w:rPr>
+  </w:style>
+  <w:style w:type="character" w:styleId="ListLabel120">
+    <w:name w:val="ListLabel 120"/>
+    <w:qFormat/>
+    <w:rPr>
+      <w:rFonts w:cs="Symbol"/>
+      <w:b/>
+    </w:rPr>
+  </w:style>
+  <w:style w:type="character" w:styleId="ListLabel121">
+    <w:name w:val="ListLabel 121"/>
+    <w:qFormat/>
+    <w:rPr>
+      <w:rFonts w:cs="Courier New"/>
+    </w:rPr>
+  </w:style>
+  <w:style w:type="character" w:styleId="ListLabel122">
+    <w:name w:val="ListLabel 122"/>
+    <w:qFormat/>
+    <w:rPr>
+      <w:rFonts w:cs="Wingdings"/>
+    </w:rPr>
+  </w:style>
+  <w:style w:type="character" w:styleId="ListLabel123">
+    <w:name w:val="ListLabel 123"/>
+    <w:qFormat/>
+    <w:rPr>
+      <w:rFonts w:cs="Symbol"/>
+      <w:b/>
+    </w:rPr>
+  </w:style>
+  <w:style w:type="character" w:styleId="ListLabel124">
+    <w:name w:val="ListLabel 124"/>
+    <w:qFormat/>
+    <w:rPr>
+      <w:rFonts w:cs="Courier New"/>
+    </w:rPr>
+  </w:style>
+  <w:style w:type="character" w:styleId="ListLabel125">
+    <w:name w:val="ListLabel 125"/>
+    <w:qFormat/>
+    <w:rPr>
+      <w:rFonts w:cs="Wingdings"/>
+    </w:rPr>
+  </w:style>
+  <w:style w:type="character" w:styleId="ListLabel126">
+    <w:name w:val="ListLabel 126"/>
+    <w:qFormat/>
+    <w:rPr>
+      <w:rFonts w:cs="Symbol"/>
+      <w:b/>
+    </w:rPr>
+  </w:style>
+  <w:style w:type="character" w:styleId="ListLabel127">
+    <w:name w:val="ListLabel 127"/>
+    <w:qFormat/>
+    <w:rPr>
+      <w:rFonts w:cs="Courier New"/>
+    </w:rPr>
+  </w:style>
+  <w:style w:type="character" w:styleId="ListLabel128">
+    <w:name w:val="ListLabel 128"/>
+    <w:qFormat/>
+    <w:rPr>
+      <w:rFonts w:cs="Wingdings"/>
+    </w:rPr>
+  </w:style>
+  <w:style w:type="character" w:styleId="ListLabel129">
+    <w:name w:val="ListLabel 129"/>
+    <w:qFormat/>
+    <w:rPr>
+      <w:rFonts w:cs="Symbol"/>
+      <w:color w:val="404040"/>
+    </w:rPr>
+  </w:style>
+  <w:style w:type="character" w:styleId="ListLabel130">
+    <w:name w:val="ListLabel 130"/>
+    <w:qFormat/>
+    <w:rPr>
+      <w:rFonts w:cs="Courier New"/>
+    </w:rPr>
+  </w:style>
+  <w:style w:type="character" w:styleId="ListLabel131">
+    <w:name w:val="ListLabel 131"/>
+    <w:qFormat/>
+    <w:rPr>
+      <w:rFonts w:cs="Wingdings"/>
+    </w:rPr>
+  </w:style>
+  <w:style w:type="character" w:styleId="ListLabel132">
+    <w:name w:val="ListLabel 132"/>
+    <w:qFormat/>
+    <w:rPr>
+      <w:rFonts w:cs="Symbol"/>
+      <w:b/>
+    </w:rPr>
+  </w:style>
+  <w:style w:type="character" w:styleId="ListLabel133">
+    <w:name w:val="ListLabel 133"/>
+    <w:qFormat/>
+    <w:rPr>
+      <w:rFonts w:cs="Courier New"/>
+    </w:rPr>
+  </w:style>
+  <w:style w:type="character" w:styleId="ListLabel134">
+    <w:name w:val="ListLabel 134"/>
+    <w:qFormat/>
+    <w:rPr>
+      <w:rFonts w:cs="Wingdings"/>
+    </w:rPr>
+  </w:style>
+  <w:style w:type="character" w:styleId="ListLabel135">
+    <w:name w:val="ListLabel 135"/>
+    <w:qFormat/>
+    <w:rPr>
+      <w:rFonts w:cs="Symbol"/>
+      <w:b/>
+    </w:rPr>
+  </w:style>
+  <w:style w:type="character" w:styleId="ListLabel136">
+    <w:name w:val="ListLabel 136"/>
+    <w:qFormat/>
+    <w:rPr>
+      <w:rFonts w:cs="Courier New"/>
+    </w:rPr>
+  </w:style>
+  <w:style w:type="character" w:styleId="ListLabel137">
+    <w:name w:val="ListLabel 137"/>
+    <w:qFormat/>
+    <w:rPr>
+      <w:rFonts w:cs="Wingdings"/>
+    </w:rPr>
+  </w:style>
+  <w:style w:type="character" w:styleId="ListLabel138">
+    <w:name w:val="ListLabel 138"/>
+    <w:qFormat/>
+    <w:rPr>
+      <w:rFonts w:cs="Symbol"/>
+      <w:b/>
+    </w:rPr>
+  </w:style>
+  <w:style w:type="character" w:styleId="ListLabel139">
+    <w:name w:val="ListLabel 139"/>
+    <w:qFormat/>
+    <w:rPr>
+      <w:rFonts w:cs="Courier New"/>
+    </w:rPr>
+  </w:style>
+  <w:style w:type="character" w:styleId="ListLabel140">
+    <w:name w:val="ListLabel 140"/>
+    <w:qFormat/>
+    <w:rPr>
+      <w:rFonts w:cs="Wingdings"/>
+    </w:rPr>
+  </w:style>
+  <w:style w:type="character" w:styleId="ListLabel141">
+    <w:name w:val="ListLabel 141"/>
+    <w:qFormat/>
+    <w:rPr>
+      <w:rFonts w:cs="Symbol"/>
+      <w:b/>
+    </w:rPr>
+  </w:style>
+  <w:style w:type="character" w:styleId="ListLabel142">
+    <w:name w:val="ListLabel 142"/>
+    <w:qFormat/>
+    <w:rPr>
+      <w:rFonts w:cs="Courier New"/>
+    </w:rPr>
+  </w:style>
+  <w:style w:type="character" w:styleId="ListLabel143">
+    <w:name w:val="ListLabel 143"/>
+    <w:qFormat/>
+    <w:rPr>
+      <w:rFonts w:cs="Wingdings"/>
+    </w:rPr>
+  </w:style>
+  <w:style w:type="character" w:styleId="ListLabel144">
+    <w:name w:val="ListLabel 144"/>
+    <w:qFormat/>
+    <w:rPr>
+      <w:rFonts w:cs="Symbol"/>
+      <w:b/>
+    </w:rPr>
+  </w:style>
+  <w:style w:type="character" w:styleId="ListLabel145">
+    <w:name w:val="ListLabel 145"/>
+    <w:qFormat/>
+    <w:rPr>
+      <w:rFonts w:cs="Courier New"/>
+    </w:rPr>
+  </w:style>
+  <w:style w:type="character" w:styleId="ListLabel146">
+    <w:name w:val="ListLabel 146"/>
+    <w:qFormat/>
+    <w:rPr>
+      <w:rFonts w:cs="Wingdings"/>
+    </w:rPr>
+  </w:style>
+  <w:style w:type="character" w:styleId="ListLabel147">
+    <w:name w:val="ListLabel 147"/>
+    <w:qFormat/>
+    <w:rPr>
+      <w:rFonts w:cs="Symbol"/>
+      <w:b/>
+    </w:rPr>
+  </w:style>
+  <w:style w:type="character" w:styleId="ListLabel148">
+    <w:name w:val="ListLabel 148"/>
+    <w:qFormat/>
+    <w:rPr>
+      <w:rFonts w:cs="Courier New"/>
+    </w:rPr>
+  </w:style>
+  <w:style w:type="character" w:styleId="ListLabel149">
+    <w:name w:val="ListLabel 149"/>
+    <w:qFormat/>
+    <w:rPr>
+      <w:rFonts w:cs="Wingdings"/>
+    </w:rPr>
+  </w:style>
+  <w:style w:type="character" w:styleId="ListLabel150">
+    <w:name w:val="ListLabel 150"/>
+    <w:qFormat/>
+    <w:rPr>
+      <w:rFonts w:cs="Symbol"/>
+      <w:b/>
+    </w:rPr>
+  </w:style>
+  <w:style w:type="character" w:styleId="ListLabel151">
+    <w:name w:val="ListLabel 151"/>
+    <w:qFormat/>
+    <w:rPr>
+      <w:rFonts w:cs="Courier New"/>
+    </w:rPr>
+  </w:style>
+  <w:style w:type="character" w:styleId="ListLabel152">
+    <w:name w:val="ListLabel 152"/>
+    <w:qFormat/>
+    <w:rPr>
+      <w:rFonts w:cs="Wingdings"/>
+    </w:rPr>
+  </w:style>
+  <w:style w:type="character" w:styleId="ListLabel153">
+    <w:name w:val="ListLabel 153"/>
+    <w:qFormat/>
+    <w:rPr>
+      <w:rFonts w:cs="Symbol"/>
+      <w:b/>
+    </w:rPr>
+  </w:style>
+  <w:style w:type="character" w:styleId="ListLabel154">
+    <w:name w:val="ListLabel 154"/>
+    <w:qFormat/>
+    <w:rPr>
+      <w:rFonts w:cs="Courier New"/>
+    </w:rPr>
+  </w:style>
+  <w:style w:type="character" w:styleId="ListLabel155">
+    <w:name w:val="ListLabel 155"/>
+    <w:qFormat/>
+    <w:rPr>
+      <w:rFonts w:cs="Wingdings"/>
+    </w:rPr>
+  </w:style>
+  <w:style w:type="character" w:styleId="ListLabel156">
+    <w:name w:val="ListLabel 156"/>
+    <w:qFormat/>
+    <w:rPr>
+      <w:rFonts w:cs="OpenSymbol"/>
+    </w:rPr>
+  </w:style>
+  <w:style w:type="character" w:styleId="ListLabel157">
+    <w:name w:val="ListLabel 157"/>
+    <w:qFormat/>
+    <w:rPr>
+      <w:rFonts w:cs="OpenSymbol"/>
+    </w:rPr>
+  </w:style>
+  <w:style w:type="character" w:styleId="ListLabel158">
+    <w:name w:val="ListLabel 158"/>
+    <w:qFormat/>
+    <w:rPr>
+      <w:rFonts w:cs="OpenSymbol"/>
+    </w:rPr>
+  </w:style>
+  <w:style w:type="character" w:styleId="ListLabel159">
+    <w:name w:val="ListLabel 159"/>
+    <w:qFormat/>
+    <w:rPr>
+      <w:rFonts w:cs="OpenSymbol"/>
+    </w:rPr>
+  </w:style>
+  <w:style w:type="character" w:styleId="ListLabel160">
+    <w:name w:val="ListLabel 160"/>
+    <w:qFormat/>
+    <w:rPr>
+      <w:rFonts w:cs="OpenSymbol"/>
+    </w:rPr>
+  </w:style>
+  <w:style w:type="character" w:styleId="ListLabel161">
+    <w:name w:val="ListLabel 161"/>
+    <w:qFormat/>
+    <w:rPr>
+      <w:rFonts w:cs="OpenSymbol"/>
+    </w:rPr>
+  </w:style>
+  <w:style w:type="character" w:styleId="ListLabel162">
+    <w:name w:val="ListLabel 162"/>
+    <w:qFormat/>
+    <w:rPr>
+      <w:rFonts w:cs="OpenSymbol"/>
+    </w:rPr>
+  </w:style>
+  <w:style w:type="character" w:styleId="ListLabel163">
+    <w:name w:val="ListLabel 163"/>
+    <w:qFormat/>
+    <w:rPr>
+      <w:rFonts w:cs="OpenSymbol"/>
+    </w:rPr>
+  </w:style>
+  <w:style w:type="character" w:styleId="ListLabel164">
+    <w:name w:val="ListLabel 164"/>
+    <w:qFormat/>
+    <w:rPr>
+      <w:rFonts w:cs="OpenSymbol"/>
+    </w:rPr>
+  </w:style>
+  <w:style w:type="character" w:styleId="ListLabel165">
+    <w:name w:val="ListLabel 165"/>
+    <w:qFormat/>
+    <w:rPr>
+      <w:rFonts w:cs="OpenSymbol"/>
+    </w:rPr>
+  </w:style>
+  <w:style w:type="character" w:styleId="ListLabel166">
+    <w:name w:val="ListLabel 166"/>
+    <w:qFormat/>
+    <w:rPr>
+      <w:rFonts w:cs="OpenSymbol"/>
+    </w:rPr>
+  </w:style>
+  <w:style w:type="character" w:styleId="ListLabel167">
+    <w:name w:val="ListLabel 167"/>
+    <w:qFormat/>
+    <w:rPr>
+      <w:rFonts w:cs="OpenSymbol"/>
+    </w:rPr>
+  </w:style>
+  <w:style w:type="character" w:styleId="ListLabel168">
+    <w:name w:val="ListLabel 168"/>
+    <w:qFormat/>
+    <w:rPr>
+      <w:rFonts w:cs="OpenSymbol"/>
+    </w:rPr>
+  </w:style>
+  <w:style w:type="character" w:styleId="ListLabel169">
+    <w:name w:val="ListLabel 169"/>
+    <w:qFormat/>
+    <w:rPr>
+      <w:rFonts w:cs="OpenSymbol"/>
+    </w:rPr>
+  </w:style>
+  <w:style w:type="character" w:styleId="ListLabel170">
+    <w:name w:val="ListLabel 170"/>
+    <w:qFormat/>
+    <w:rPr>
+      <w:rFonts w:cs="OpenSymbol"/>
+    </w:rPr>
+  </w:style>
+  <w:style w:type="character" w:styleId="ListLabel171">
+    <w:name w:val="ListLabel 171"/>
+    <w:qFormat/>
+    <w:rPr>
+      <w:rFonts w:cs="OpenSymbol"/>
+    </w:rPr>
+  </w:style>
+  <w:style w:type="character" w:styleId="ListLabel172">
+    <w:name w:val="ListLabel 172"/>
+    <w:qFormat/>
+    <w:rPr>
+      <w:rFonts w:cs="OpenSymbol"/>
+    </w:rPr>
+  </w:style>
+  <w:style w:type="character" w:styleId="ListLabel173">
+    <w:name w:val="ListLabel 173"/>
+    <w:qFormat/>
+    <w:rPr>
+      <w:rFonts w:cs="OpenSymbol"/>
+    </w:rPr>
+  </w:style>
+  <w:style w:type="character" w:styleId="ListLabel174">
+    <w:name w:val="ListLabel 174"/>
+    <w:qFormat/>
+    <w:rPr>
+      <w:rFonts w:cs="OpenSymbol"/>
+    </w:rPr>
+  </w:style>
+  <w:style w:type="character" w:styleId="ListLabel175">
+    <w:name w:val="ListLabel 175"/>
+    <w:qFormat/>
+    <w:rPr>
+      <w:rFonts w:cs="OpenSymbol"/>
+    </w:rPr>
+  </w:style>
+  <w:style w:type="character" w:styleId="ListLabel176">
+    <w:name w:val="ListLabel 176"/>
+    <w:qFormat/>
+    <w:rPr>
+      <w:rFonts w:cs="OpenSymbol"/>
+    </w:rPr>
+  </w:style>
+  <w:style w:type="character" w:styleId="ListLabel177">
+    <w:name w:val="ListLabel 177"/>
+    <w:qFormat/>
+    <w:rPr>
+      <w:rFonts w:cs="OpenSymbol"/>
+    </w:rPr>
+  </w:style>
+  <w:style w:type="character" w:styleId="ListLabel178">
+    <w:name w:val="ListLabel 178"/>
+    <w:qFormat/>
+    <w:rPr>
+      <w:rFonts w:cs="OpenSymbol"/>
+    </w:rPr>
+  </w:style>
+  <w:style w:type="character" w:styleId="ListLabel179">
+    <w:name w:val="ListLabel 179"/>
+    <w:qFormat/>
+    <w:rPr>
+      <w:rFonts w:cs="OpenSymbol"/>
+    </w:rPr>
+  </w:style>
+  <w:style w:type="character" w:styleId="ListLabel180">
+    <w:name w:val="ListLabel 180"/>
+    <w:qFormat/>
+    <w:rPr>
+      <w:rFonts w:cs="OpenSymbol"/>
+    </w:rPr>
+  </w:style>
+  <w:style w:type="character" w:styleId="ListLabel181">
+    <w:name w:val="ListLabel 181"/>
+    <w:qFormat/>
+    <w:rPr>
+      <w:rFonts w:cs="OpenSymbol"/>
+    </w:rPr>
+  </w:style>
+  <w:style w:type="character" w:styleId="ListLabel182">
+    <w:name w:val="ListLabel 182"/>
+    <w:qFormat/>
+    <w:rPr>
+      <w:rFonts w:cs="OpenSymbol"/>
+    </w:rPr>
+  </w:style>
+  <w:style w:type="character" w:styleId="ListLabel183">
+    <w:name w:val="ListLabel 183"/>
+    <w:qFormat/>
+    <w:rPr>
+      <w:rFonts w:cs="OpenSymbol"/>
+    </w:rPr>
+  </w:style>
+  <w:style w:type="character" w:styleId="ListLabel184">
+    <w:name w:val="ListLabel 184"/>
+    <w:qFormat/>
+    <w:rPr>
+      <w:rFonts w:cs="OpenSymbol"/>
+    </w:rPr>
+  </w:style>
+  <w:style w:type="character" w:styleId="ListLabel185">
+    <w:name w:val="ListLabel 185"/>
+    <w:qFormat/>
+    <w:rPr>
+      <w:rFonts w:cs="OpenSymbol"/>
+    </w:rPr>
+  </w:style>
+  <w:style w:type="character" w:styleId="ListLabel186">
+    <w:name w:val="ListLabel 186"/>
+    <w:qFormat/>
+    <w:rPr>
+      <w:rFonts w:cs="OpenSymbol"/>
+    </w:rPr>
+  </w:style>
+  <w:style w:type="character" w:styleId="ListLabel187">
+    <w:name w:val="ListLabel 187"/>
+    <w:qFormat/>
+    <w:rPr>
+      <w:rFonts w:cs="OpenSymbol"/>
+    </w:rPr>
+  </w:style>
+  <w:style w:type="character" w:styleId="ListLabel188">
+    <w:name w:val="ListLabel 188"/>
+    <w:qFormat/>
+    <w:rPr>
+      <w:rFonts w:cs="OpenSymbol"/>
+    </w:rPr>
+  </w:style>
+  <w:style w:type="character" w:styleId="ListLabel189">
+    <w:name w:val="ListLabel 189"/>
+    <w:qFormat/>
+    <w:rPr>
+      <w:rFonts w:cs="OpenSymbol"/>
+    </w:rPr>
+  </w:style>
+  <w:style w:type="character" w:styleId="ListLabel190">
+    <w:name w:val="ListLabel 190"/>
+    <w:qFormat/>
+    <w:rPr>
+      <w:rFonts w:cs="OpenSymbol"/>
+    </w:rPr>
+  </w:style>
+  <w:style w:type="character" w:styleId="ListLabel191">
+    <w:name w:val="ListLabel 191"/>
+    <w:qFormat/>
+    <w:rPr>
+      <w:rFonts w:cs="OpenSymbol"/>
+    </w:rPr>
   </w:style>
   <w:style w:type="paragraph" w:styleId="Heading" w:customStyle="1">
     <w:name w:val="Heading"/>

</xml_diff>